<commit_message>
Ultima matriz, por revisar un par de cosas
</commit_message>
<xml_diff>
--- a/Tercer Entregable/Espacio, Vida & Música - Entrega 3.docx
+++ b/Tercer Entregable/Espacio, Vida & Música - Entrega 3.docx
@@ -1936,7 +1936,23 @@
                 <w:rFonts w:cstheme="minorHAnsi"/>
                 <w:noProof/>
               </w:rPr>
-              <w:t>8 – Matrices de trazabilidad</w:t>
+              <w:t xml:space="preserve">8 – Matrices de </w:t>
+            </w:r>
+            <w:r>
+              <w:rPr>
+                <w:rStyle w:val="Hipervnculo"/>
+                <w:rFonts w:cstheme="minorHAnsi"/>
+                <w:noProof/>
+              </w:rPr>
+              <w:t>t</w:t>
+            </w:r>
+            <w:r>
+              <w:rPr>
+                <w:rStyle w:val="Hipervnculo"/>
+                <w:rFonts w:cstheme="minorHAnsi"/>
+                <w:noProof/>
+              </w:rPr>
+              <w:t>razabilidad</w:t>
             </w:r>
             <w:r>
               <w:rPr>
@@ -3827,7 +3843,7 @@
         <w:rPr>
           <w:rFonts w:cstheme="minorHAnsi"/>
           <w:noProof/>
-          <w:lang w:eastAsia="es-ES"/>
+          <w:lang w:val="es-ES_tradnl" w:eastAsia="es-ES_tradnl"/>
         </w:rPr>
         <w:drawing>
           <wp:inline distT="0" distB="0" distL="0" distR="0" wp14:anchorId="66AAE481" wp14:editId="450D1A74">
@@ -4070,7 +4086,7 @@
           <w:noProof/>
           <w:sz w:val="24"/>
           <w:szCs w:val="24"/>
-          <w:lang w:eastAsia="es-ES"/>
+          <w:lang w:val="es-ES_tradnl" w:eastAsia="es-ES_tradnl"/>
         </w:rPr>
         <w:lastRenderedPageBreak/>
         <w:drawing>
@@ -4212,7 +4228,7 @@
           <w:color w:val="365F91" w:themeColor="accent1" w:themeShade="BF"/>
           <w:sz w:val="28"/>
           <w:szCs w:val="28"/>
-          <w:lang w:eastAsia="es-ES"/>
+          <w:lang w:val="es-ES_tradnl" w:eastAsia="es-ES_tradnl"/>
         </w:rPr>
         <w:lastRenderedPageBreak/>
         <w:drawing>
@@ -7067,7 +7083,19 @@
         <w:rPr>
           <w:sz w:val="24"/>
         </w:rPr>
-        <w:t>Se registra una nueva matrícula, se pide la lista pagos asociados a la matrícula y aparecen los todos los pagos sin realizar.</w:t>
+        <w:t>Se registra una nueva matrícula, se pide la lista pagos asociado</w:t>
+      </w:r>
+      <w:r>
+        <w:rPr>
+          <w:sz w:val="24"/>
+        </w:rPr>
+        <w:t xml:space="preserve">s a la matrícula y aparecen </w:t>
+      </w:r>
+      <w:r>
+        <w:rPr>
+          <w:sz w:val="24"/>
+        </w:rPr>
+        <w:t>todos los pagos sin realizar.</w:t>
       </w:r>
     </w:p>
     <w:p>
@@ -7293,7 +7321,19 @@
         <w:rPr>
           <w:sz w:val="24"/>
         </w:rPr>
-        <w:t>Se borra un grupo,  se pide la lista de grupos y horarios y aparece en ella.</w:t>
+        <w:t>Se borra un grupo,  se pide la lista de grupos y horarios y</w:t>
+      </w:r>
+      <w:r>
+        <w:rPr>
+          <w:sz w:val="24"/>
+        </w:rPr>
+        <w:t xml:space="preserve"> no</w:t>
+      </w:r>
+      <w:r>
+        <w:rPr>
+          <w:sz w:val="24"/>
+        </w:rPr>
+        <w:t xml:space="preserve"> aparece en ella.</w:t>
       </w:r>
     </w:p>
     <w:p>
@@ -9114,7 +9154,7 @@
       <w:r>
         <w:rPr>
           <w:noProof/>
-          <w:lang w:eastAsia="es-ES"/>
+          <w:lang w:val="es-ES_tradnl" w:eastAsia="es-ES_tradnl"/>
         </w:rPr>
         <w:drawing>
           <wp:inline distT="0" distB="0" distL="0" distR="0" wp14:anchorId="095C7EFE" wp14:editId="3C807CCA">
@@ -9193,7 +9233,7 @@
       <w:r>
         <w:rPr>
           <w:noProof/>
-          <w:lang w:eastAsia="es-ES"/>
+          <w:lang w:val="es-ES_tradnl" w:eastAsia="es-ES_tradnl"/>
         </w:rPr>
         <w:lastRenderedPageBreak/>
         <w:drawing>
@@ -9267,7 +9307,7 @@
       <w:r>
         <w:rPr>
           <w:noProof/>
-          <w:lang w:eastAsia="es-ES"/>
+          <w:lang w:val="es-ES_tradnl" w:eastAsia="es-ES_tradnl"/>
         </w:rPr>
         <w:lastRenderedPageBreak/>
         <w:drawing>
@@ -9413,11 +9453,7 @@
     <w:p>
       <w:pPr>
         <w:pStyle w:val="Ttulo2"/>
-      </w:pPr>
-    </w:p>
-    <w:p>
-      <w:pPr>
-        <w:pStyle w:val="Ttulo2"/>
+        <w:spacing w:before="600"/>
       </w:pPr>
       <w:bookmarkStart w:id="47" w:name="_Toc435966281"/>
       <w:r>
@@ -13411,6 +13447,7 @@
         </w:tc>
       </w:tr>
     </w:tbl>
+    <w:p/>
     <w:p/>
     <w:p/>
     <w:tbl>
@@ -20636,8 +20673,6 @@
             <w:r>
               <w:t>1</w:t>
             </w:r>
-            <w:bookmarkStart w:id="49" w:name="_GoBack"/>
-            <w:bookmarkEnd w:id="49"/>
           </w:p>
         </w:tc>
         <w:tc>
@@ -21300,7 +21335,7 @@
           <w:docGrid w:linePitch="360"/>
         </w:sectPr>
       </w:pPr>
-      <w:bookmarkStart w:id="50" w:name="_Toc435966283"/>
+      <w:bookmarkStart w:id="49" w:name="_Toc435966283"/>
     </w:p>
     <w:p>
       <w:pPr>
@@ -21310,7 +21345,7 @@
         <w:lastRenderedPageBreak/>
         <w:t>Pruebas de aceptación/Escenarios de prueba</w:t>
       </w:r>
-      <w:bookmarkEnd w:id="50"/>
+      <w:bookmarkEnd w:id="49"/>
       <w:r>
         <w:t xml:space="preserve"> </w:t>
       </w:r>
@@ -21326,16 +21361,30 @@
         <w:tblLook w:val="04A0" w:firstRow="1" w:lastRow="0" w:firstColumn="1" w:lastColumn="0" w:noHBand="0" w:noVBand="1"/>
       </w:tblPr>
       <w:tblGrid>
-        <w:gridCol w:w="365"/>
-        <w:gridCol w:w="937"/>
-        <w:gridCol w:w="2321"/>
-        <w:gridCol w:w="2321"/>
+        <w:gridCol w:w="497"/>
+        <w:gridCol w:w="513"/>
+        <w:gridCol w:w="3544"/>
+        <w:gridCol w:w="2322"/>
       </w:tblGrid>
       <w:tr>
         <w:tc>
           <w:tcPr>
             <w:tcW w:w="0" w:type="auto"/>
-            <w:gridSpan w:val="2"/>
+            <w:tcBorders>
+              <w:top w:val="nil"/>
+              <w:left w:val="nil"/>
+              <w:right w:val="nil"/>
+            </w:tcBorders>
+          </w:tcPr>
+          <w:p>
+            <w:pPr>
+              <w:jc w:val="center"/>
+            </w:pPr>
+          </w:p>
+        </w:tc>
+        <w:tc>
+          <w:tcPr>
+            <w:tcW w:w="236" w:type="dxa"/>
             <w:tcBorders>
               <w:top w:val="nil"/>
               <w:left w:val="nil"/>
@@ -21350,7 +21399,7 @@
         </w:tc>
         <w:tc>
           <w:tcPr>
-            <w:tcW w:w="0" w:type="auto"/>
+            <w:tcW w:w="3544" w:type="dxa"/>
             <w:vAlign w:val="center"/>
           </w:tcPr>
           <w:p>
@@ -21392,24 +21441,9 @@
         <w:tc>
           <w:tcPr>
             <w:tcW w:w="0" w:type="auto"/>
-            <w:vMerge w:val="restart"/>
-            <w:vAlign w:val="center"/>
-          </w:tcPr>
-          <w:p>
-            <w:pPr>
-              <w:jc w:val="center"/>
-              <w:rPr>
-                <w:b/>
-              </w:rPr>
-            </w:pPr>
-          </w:p>
-          <w:p>
-            <w:pPr>
-              <w:rPr>
-                <w:b/>
-              </w:rPr>
-            </w:pPr>
-          </w:p>
+            <w:gridSpan w:val="2"/>
+            <w:vAlign w:val="center"/>
+          </w:tcPr>
           <w:p>
             <w:pPr>
               <w:jc w:val="center"/>
@@ -21423,320 +21457,6 @@
               </w:rPr>
               <w:t>P</w:t>
             </w:r>
-          </w:p>
-          <w:p>
-            <w:pPr>
-              <w:jc w:val="center"/>
-              <w:rPr>
-                <w:b/>
-              </w:rPr>
-            </w:pPr>
-            <w:r>
-              <w:rPr>
-                <w:b/>
-              </w:rPr>
-              <w:t>R</w:t>
-            </w:r>
-          </w:p>
-          <w:p>
-            <w:pPr>
-              <w:jc w:val="center"/>
-              <w:rPr>
-                <w:b/>
-              </w:rPr>
-            </w:pPr>
-            <w:r>
-              <w:rPr>
-                <w:b/>
-              </w:rPr>
-              <w:t>U</w:t>
-            </w:r>
-          </w:p>
-          <w:p>
-            <w:pPr>
-              <w:jc w:val="center"/>
-              <w:rPr>
-                <w:b/>
-              </w:rPr>
-            </w:pPr>
-            <w:r>
-              <w:rPr>
-                <w:b/>
-              </w:rPr>
-              <w:t>E</w:t>
-            </w:r>
-          </w:p>
-          <w:p>
-            <w:pPr>
-              <w:jc w:val="center"/>
-              <w:rPr>
-                <w:b/>
-              </w:rPr>
-            </w:pPr>
-            <w:r>
-              <w:rPr>
-                <w:b/>
-              </w:rPr>
-              <w:t>B</w:t>
-            </w:r>
-          </w:p>
-          <w:p>
-            <w:pPr>
-              <w:jc w:val="center"/>
-              <w:rPr>
-                <w:b/>
-              </w:rPr>
-            </w:pPr>
-            <w:r>
-              <w:rPr>
-                <w:b/>
-              </w:rPr>
-              <w:t>A</w:t>
-            </w:r>
-          </w:p>
-          <w:p>
-            <w:pPr>
-              <w:jc w:val="center"/>
-              <w:rPr>
-                <w:b/>
-              </w:rPr>
-            </w:pPr>
-            <w:r>
-              <w:rPr>
-                <w:b/>
-              </w:rPr>
-              <w:t>S</w:t>
-            </w:r>
-          </w:p>
-          <w:p>
-            <w:pPr>
-              <w:jc w:val="center"/>
-              <w:rPr>
-                <w:b/>
-              </w:rPr>
-            </w:pPr>
-          </w:p>
-          <w:p>
-            <w:pPr>
-              <w:jc w:val="center"/>
-              <w:rPr>
-                <w:b/>
-              </w:rPr>
-            </w:pPr>
-          </w:p>
-          <w:p>
-            <w:pPr>
-              <w:jc w:val="center"/>
-              <w:rPr>
-                <w:b/>
-              </w:rPr>
-            </w:pPr>
-          </w:p>
-          <w:p>
-            <w:pPr>
-              <w:jc w:val="center"/>
-              <w:rPr>
-                <w:b/>
-              </w:rPr>
-            </w:pPr>
-            <w:r>
-              <w:rPr>
-                <w:b/>
-              </w:rPr>
-              <w:t>D</w:t>
-            </w:r>
-          </w:p>
-          <w:p>
-            <w:pPr>
-              <w:jc w:val="center"/>
-              <w:rPr>
-                <w:b/>
-              </w:rPr>
-            </w:pPr>
-            <w:r>
-              <w:rPr>
-                <w:b/>
-              </w:rPr>
-              <w:t>E</w:t>
-            </w:r>
-          </w:p>
-          <w:p>
-            <w:pPr>
-              <w:jc w:val="center"/>
-              <w:rPr>
-                <w:b/>
-              </w:rPr>
-            </w:pPr>
-          </w:p>
-          <w:p>
-            <w:pPr>
-              <w:jc w:val="center"/>
-              <w:rPr>
-                <w:b/>
-              </w:rPr>
-            </w:pPr>
-          </w:p>
-          <w:p>
-            <w:pPr>
-              <w:jc w:val="center"/>
-              <w:rPr>
-                <w:b/>
-              </w:rPr>
-            </w:pPr>
-          </w:p>
-          <w:p>
-            <w:pPr>
-              <w:jc w:val="center"/>
-              <w:rPr>
-                <w:b/>
-              </w:rPr>
-            </w:pPr>
-            <w:r>
-              <w:rPr>
-                <w:b/>
-              </w:rPr>
-              <w:t>A</w:t>
-            </w:r>
-          </w:p>
-          <w:p>
-            <w:pPr>
-              <w:jc w:val="center"/>
-              <w:rPr>
-                <w:b/>
-              </w:rPr>
-            </w:pPr>
-            <w:r>
-              <w:rPr>
-                <w:b/>
-              </w:rPr>
-              <w:t>C</w:t>
-            </w:r>
-          </w:p>
-          <w:p>
-            <w:pPr>
-              <w:jc w:val="center"/>
-              <w:rPr>
-                <w:b/>
-              </w:rPr>
-            </w:pPr>
-            <w:r>
-              <w:rPr>
-                <w:b/>
-              </w:rPr>
-              <w:t>E</w:t>
-            </w:r>
-          </w:p>
-          <w:p>
-            <w:pPr>
-              <w:jc w:val="center"/>
-              <w:rPr>
-                <w:b/>
-              </w:rPr>
-            </w:pPr>
-            <w:r>
-              <w:rPr>
-                <w:b/>
-              </w:rPr>
-              <w:t>P</w:t>
-            </w:r>
-          </w:p>
-          <w:p>
-            <w:pPr>
-              <w:jc w:val="center"/>
-              <w:rPr>
-                <w:b/>
-              </w:rPr>
-            </w:pPr>
-            <w:r>
-              <w:rPr>
-                <w:b/>
-              </w:rPr>
-              <w:t>T</w:t>
-            </w:r>
-          </w:p>
-          <w:p>
-            <w:pPr>
-              <w:jc w:val="center"/>
-              <w:rPr>
-                <w:b/>
-              </w:rPr>
-            </w:pPr>
-            <w:r>
-              <w:rPr>
-                <w:b/>
-              </w:rPr>
-              <w:t>A</w:t>
-            </w:r>
-          </w:p>
-          <w:p>
-            <w:pPr>
-              <w:jc w:val="center"/>
-              <w:rPr>
-                <w:b/>
-              </w:rPr>
-            </w:pPr>
-            <w:r>
-              <w:rPr>
-                <w:b/>
-              </w:rPr>
-              <w:t>C</w:t>
-            </w:r>
-          </w:p>
-          <w:p>
-            <w:pPr>
-              <w:jc w:val="center"/>
-              <w:rPr>
-                <w:b/>
-              </w:rPr>
-            </w:pPr>
-            <w:r>
-              <w:rPr>
-                <w:b/>
-              </w:rPr>
-              <w:t>I</w:t>
-            </w:r>
-          </w:p>
-          <w:p>
-            <w:pPr>
-              <w:jc w:val="center"/>
-              <w:rPr>
-                <w:b/>
-              </w:rPr>
-            </w:pPr>
-            <w:r>
-              <w:rPr>
-                <w:b/>
-              </w:rPr>
-              <w:t>O</w:t>
-            </w:r>
-          </w:p>
-          <w:p>
-            <w:pPr>
-              <w:jc w:val="center"/>
-              <w:rPr>
-                <w:b/>
-              </w:rPr>
-            </w:pPr>
-            <w:r>
-              <w:rPr>
-                <w:b/>
-              </w:rPr>
-              <w:t>N</w:t>
-            </w:r>
-          </w:p>
-        </w:tc>
-        <w:tc>
-          <w:tcPr>
-            <w:tcW w:w="0" w:type="auto"/>
-            <w:vAlign w:val="center"/>
-          </w:tcPr>
-          <w:p>
-            <w:pPr>
-              <w:jc w:val="center"/>
-              <w:rPr>
-                <w:b/>
-              </w:rPr>
-            </w:pPr>
             <w:r>
               <w:rPr>
                 <w:b/>
@@ -21777,30 +21497,22 @@
         <w:tc>
           <w:tcPr>
             <w:tcW w:w="0" w:type="auto"/>
-            <w:vMerge/>
-            <w:vAlign w:val="center"/>
-          </w:tcPr>
-          <w:p>
-            <w:pPr>
-              <w:jc w:val="center"/>
-              <w:rPr>
-                <w:b/>
-              </w:rPr>
-            </w:pPr>
-          </w:p>
-        </w:tc>
-        <w:tc>
-          <w:tcPr>
-            <w:tcW w:w="0" w:type="auto"/>
-            <w:vAlign w:val="center"/>
-          </w:tcPr>
-          <w:p>
-            <w:pPr>
-              <w:jc w:val="center"/>
-              <w:rPr>
-                <w:b/>
-              </w:rPr>
-            </w:pPr>
+            <w:gridSpan w:val="2"/>
+            <w:vAlign w:val="center"/>
+          </w:tcPr>
+          <w:p>
+            <w:pPr>
+              <w:jc w:val="center"/>
+              <w:rPr>
+                <w:b/>
+              </w:rPr>
+            </w:pPr>
+            <w:r>
+              <w:rPr>
+                <w:b/>
+              </w:rPr>
+              <w:t>P</w:t>
+            </w:r>
             <w:r>
               <w:rPr>
                 <w:b/>
@@ -21841,16 +21553,22 @@
         <w:tc>
           <w:tcPr>
             <w:tcW w:w="0" w:type="auto"/>
-            <w:vMerge/>
-            <w:vAlign w:val="center"/>
-          </w:tcPr>
-          <w:p>
-            <w:pPr>
-              <w:jc w:val="center"/>
-              <w:rPr>
-                <w:b/>
-              </w:rPr>
-            </w:pPr>
+            <w:gridSpan w:val="2"/>
+            <w:vAlign w:val="center"/>
+          </w:tcPr>
+          <w:p>
+            <w:pPr>
+              <w:jc w:val="center"/>
+              <w:rPr>
+                <w:b/>
+              </w:rPr>
+            </w:pPr>
+            <w:r>
+              <w:rPr>
+                <w:b/>
+              </w:rPr>
+              <w:t>PRI.02.1</w:t>
+            </w:r>
           </w:p>
         </w:tc>
         <w:tc>
@@ -21861,43 +21579,20 @@
           <w:p>
             <w:pPr>
               <w:jc w:val="center"/>
-              <w:rPr>
-                <w:b/>
-              </w:rPr>
-            </w:pPr>
-            <w:r>
-              <w:rPr>
-                <w:b/>
-              </w:rPr>
-              <w:t>RI.01.3</w:t>
+            </w:pPr>
+            <w:r>
+              <w:t>1</w:t>
             </w:r>
           </w:p>
         </w:tc>
         <w:tc>
           <w:tcPr>
             <w:tcW w:w="0" w:type="auto"/>
-            <w:vAlign w:val="center"/>
-          </w:tcPr>
-          <w:p>
-            <w:pPr>
-              <w:jc w:val="center"/>
-            </w:pPr>
-            <w:r>
-              <w:t>1</w:t>
-            </w:r>
-          </w:p>
-        </w:tc>
-        <w:tc>
-          <w:tcPr>
-            <w:tcW w:w="0" w:type="auto"/>
-          </w:tcPr>
-          <w:p>
-            <w:pPr>
-              <w:jc w:val="center"/>
-            </w:pPr>
-            <w:r>
-              <w:t>1</w:t>
-            </w:r>
+          </w:tcPr>
+          <w:p>
+            <w:pPr>
+              <w:jc w:val="center"/>
+            </w:pPr>
           </w:p>
         </w:tc>
       </w:tr>
@@ -21905,16 +21600,22 @@
         <w:tc>
           <w:tcPr>
             <w:tcW w:w="0" w:type="auto"/>
-            <w:vMerge/>
-            <w:vAlign w:val="center"/>
-          </w:tcPr>
-          <w:p>
-            <w:pPr>
-              <w:jc w:val="center"/>
-              <w:rPr>
-                <w:b/>
-              </w:rPr>
-            </w:pPr>
+            <w:gridSpan w:val="2"/>
+            <w:vAlign w:val="center"/>
+          </w:tcPr>
+          <w:p>
+            <w:pPr>
+              <w:jc w:val="center"/>
+              <w:rPr>
+                <w:b/>
+              </w:rPr>
+            </w:pPr>
+            <w:r>
+              <w:rPr>
+                <w:b/>
+              </w:rPr>
+              <w:t>PRI.02.2</w:t>
+            </w:r>
           </w:p>
         </w:tc>
         <w:tc>
@@ -21925,30 +21626,7 @@
           <w:p>
             <w:pPr>
               <w:jc w:val="center"/>
-              <w:rPr>
-                <w:b/>
-              </w:rPr>
-            </w:pPr>
-            <w:r>
-              <w:rPr>
-                <w:b/>
-              </w:rPr>
-              <w:t>RI.01.4</w:t>
-            </w:r>
-          </w:p>
-        </w:tc>
-        <w:tc>
-          <w:tcPr>
-            <w:tcW w:w="0" w:type="auto"/>
-            <w:vAlign w:val="center"/>
-          </w:tcPr>
-          <w:p>
-            <w:pPr>
-              <w:jc w:val="center"/>
-            </w:pPr>
-            <w:r>
-              <w:t>1</w:t>
-            </w:r>
+            </w:pPr>
           </w:p>
         </w:tc>
         <w:tc>
@@ -21969,35 +21647,27 @@
         <w:tc>
           <w:tcPr>
             <w:tcW w:w="0" w:type="auto"/>
-            <w:vMerge/>
-            <w:vAlign w:val="center"/>
-          </w:tcPr>
-          <w:p>
-            <w:pPr>
-              <w:jc w:val="center"/>
-              <w:rPr>
-                <w:b/>
-              </w:rPr>
-            </w:pPr>
-          </w:p>
-        </w:tc>
-        <w:tc>
-          <w:tcPr>
-            <w:tcW w:w="0" w:type="auto"/>
-            <w:vAlign w:val="center"/>
-          </w:tcPr>
-          <w:p>
-            <w:pPr>
-              <w:jc w:val="center"/>
-              <w:rPr>
-                <w:b/>
-              </w:rPr>
-            </w:pPr>
-            <w:r>
-              <w:rPr>
-                <w:b/>
-              </w:rPr>
-              <w:t>RI.02.1</w:t>
+            <w:gridSpan w:val="2"/>
+            <w:vAlign w:val="center"/>
+          </w:tcPr>
+          <w:p>
+            <w:pPr>
+              <w:jc w:val="center"/>
+              <w:rPr>
+                <w:b/>
+              </w:rPr>
+            </w:pPr>
+            <w:r>
+              <w:rPr>
+                <w:b/>
+              </w:rPr>
+              <w:t>PRI.03</w:t>
+            </w:r>
+            <w:r>
+              <w:rPr>
+                <w:b/>
+              </w:rPr>
+              <w:t>.1</w:t>
             </w:r>
           </w:p>
         </w:tc>
@@ -22033,35 +21703,27 @@
         <w:tc>
           <w:tcPr>
             <w:tcW w:w="0" w:type="auto"/>
-            <w:vMerge/>
-            <w:vAlign w:val="center"/>
-          </w:tcPr>
-          <w:p>
-            <w:pPr>
-              <w:jc w:val="center"/>
-              <w:rPr>
-                <w:b/>
-              </w:rPr>
-            </w:pPr>
-          </w:p>
-        </w:tc>
-        <w:tc>
-          <w:tcPr>
-            <w:tcW w:w="0" w:type="auto"/>
-            <w:vAlign w:val="center"/>
-          </w:tcPr>
-          <w:p>
-            <w:pPr>
-              <w:jc w:val="center"/>
-              <w:rPr>
-                <w:b/>
-              </w:rPr>
-            </w:pPr>
-            <w:r>
-              <w:rPr>
-                <w:b/>
-              </w:rPr>
-              <w:t>RI.02.2</w:t>
+            <w:gridSpan w:val="2"/>
+            <w:vAlign w:val="center"/>
+          </w:tcPr>
+          <w:p>
+            <w:pPr>
+              <w:jc w:val="center"/>
+              <w:rPr>
+                <w:b/>
+              </w:rPr>
+            </w:pPr>
+            <w:r>
+              <w:rPr>
+                <w:b/>
+              </w:rPr>
+              <w:t>PRI.03</w:t>
+            </w:r>
+            <w:r>
+              <w:rPr>
+                <w:b/>
+              </w:rPr>
+              <w:t>.2</w:t>
             </w:r>
           </w:p>
         </w:tc>
@@ -22097,16 +21759,28 @@
         <w:tc>
           <w:tcPr>
             <w:tcW w:w="0" w:type="auto"/>
-            <w:vMerge/>
-            <w:vAlign w:val="center"/>
-          </w:tcPr>
-          <w:p>
-            <w:pPr>
-              <w:jc w:val="center"/>
-              <w:rPr>
-                <w:b/>
-              </w:rPr>
-            </w:pPr>
+            <w:gridSpan w:val="2"/>
+            <w:vAlign w:val="center"/>
+          </w:tcPr>
+          <w:p>
+            <w:pPr>
+              <w:jc w:val="center"/>
+              <w:rPr>
+                <w:b/>
+              </w:rPr>
+            </w:pPr>
+            <w:r>
+              <w:rPr>
+                <w:b/>
+              </w:rPr>
+              <w:t>PRI.04</w:t>
+            </w:r>
+            <w:r>
+              <w:rPr>
+                <w:b/>
+              </w:rPr>
+              <w:t>.1</w:t>
+            </w:r>
           </w:p>
         </w:tc>
         <w:tc>
@@ -22117,40 +21791,23 @@
           <w:p>
             <w:pPr>
               <w:jc w:val="center"/>
-              <w:rPr>
-                <w:b/>
-              </w:rPr>
-            </w:pPr>
-            <w:r>
-              <w:rPr>
-                <w:b/>
-              </w:rPr>
-              <w:t>RI.03.1</w:t>
+            </w:pPr>
+            <w:r>
+              <w:t>X</w:t>
             </w:r>
           </w:p>
         </w:tc>
         <w:tc>
           <w:tcPr>
             <w:tcW w:w="0" w:type="auto"/>
-            <w:vAlign w:val="center"/>
-          </w:tcPr>
-          <w:p>
-            <w:pPr>
-              <w:jc w:val="center"/>
-            </w:pPr>
-            <w:r>
-              <w:t>1</w:t>
-            </w:r>
-          </w:p>
-        </w:tc>
-        <w:tc>
-          <w:tcPr>
-            <w:tcW w:w="0" w:type="auto"/>
-          </w:tcPr>
-          <w:p>
-            <w:pPr>
-              <w:jc w:val="center"/>
-            </w:pPr>
+          </w:tcPr>
+          <w:p>
+            <w:pPr>
+              <w:jc w:val="center"/>
+            </w:pPr>
+            <w:r>
+              <w:t>X</w:t>
+            </w:r>
           </w:p>
         </w:tc>
       </w:tr>
@@ -22158,16 +21815,28 @@
         <w:tc>
           <w:tcPr>
             <w:tcW w:w="0" w:type="auto"/>
-            <w:vMerge/>
-            <w:vAlign w:val="center"/>
-          </w:tcPr>
-          <w:p>
-            <w:pPr>
-              <w:jc w:val="center"/>
-              <w:rPr>
-                <w:b/>
-              </w:rPr>
-            </w:pPr>
+            <w:gridSpan w:val="2"/>
+            <w:vAlign w:val="center"/>
+          </w:tcPr>
+          <w:p>
+            <w:pPr>
+              <w:jc w:val="center"/>
+              <w:rPr>
+                <w:b/>
+              </w:rPr>
+            </w:pPr>
+            <w:r>
+              <w:rPr>
+                <w:b/>
+              </w:rPr>
+              <w:t>PRI.04</w:t>
+            </w:r>
+            <w:r>
+              <w:rPr>
+                <w:b/>
+              </w:rPr>
+              <w:t>.2</w:t>
+            </w:r>
           </w:p>
         </w:tc>
         <w:tc>
@@ -22178,22 +21847,15 @@
           <w:p>
             <w:pPr>
               <w:jc w:val="center"/>
-              <w:rPr>
-                <w:b/>
-              </w:rPr>
-            </w:pPr>
-            <w:r>
-              <w:rPr>
-                <w:b/>
-              </w:rPr>
-              <w:t>RI.03.2</w:t>
+            </w:pPr>
+            <w:r>
+              <w:t>1</w:t>
             </w:r>
           </w:p>
         </w:tc>
         <w:tc>
           <w:tcPr>
             <w:tcW w:w="0" w:type="auto"/>
-            <w:vAlign w:val="center"/>
           </w:tcPr>
           <w:p>
             <w:pPr>
@@ -22202,16 +21864,6 @@
             <w:r>
               <w:t>1</w:t>
             </w:r>
-          </w:p>
-        </w:tc>
-        <w:tc>
-          <w:tcPr>
-            <w:tcW w:w="0" w:type="auto"/>
-          </w:tcPr>
-          <w:p>
-            <w:pPr>
-              <w:jc w:val="center"/>
-            </w:pPr>
           </w:p>
         </w:tc>
       </w:tr>
@@ -22219,16 +21871,22 @@
         <w:tc>
           <w:tcPr>
             <w:tcW w:w="0" w:type="auto"/>
-            <w:vMerge/>
-            <w:vAlign w:val="center"/>
-          </w:tcPr>
-          <w:p>
-            <w:pPr>
-              <w:jc w:val="center"/>
-              <w:rPr>
-                <w:b/>
-              </w:rPr>
-            </w:pPr>
+            <w:gridSpan w:val="2"/>
+            <w:vAlign w:val="center"/>
+          </w:tcPr>
+          <w:p>
+            <w:pPr>
+              <w:jc w:val="center"/>
+              <w:rPr>
+                <w:b/>
+              </w:rPr>
+            </w:pPr>
+            <w:r>
+              <w:rPr>
+                <w:b/>
+              </w:rPr>
+              <w:t>PRI.05.1</w:t>
+            </w:r>
           </w:p>
         </w:tc>
         <w:tc>
@@ -22239,22 +21897,15 @@
           <w:p>
             <w:pPr>
               <w:jc w:val="center"/>
-              <w:rPr>
-                <w:b/>
-              </w:rPr>
-            </w:pPr>
-            <w:r>
-              <w:rPr>
-                <w:b/>
-              </w:rPr>
-              <w:t>RI.03.3</w:t>
+            </w:pPr>
+            <w:r>
+              <w:t>1</w:t>
             </w:r>
           </w:p>
         </w:tc>
         <w:tc>
           <w:tcPr>
             <w:tcW w:w="0" w:type="auto"/>
-            <w:vAlign w:val="center"/>
           </w:tcPr>
           <w:p>
             <w:pPr>
@@ -22263,16 +21914,6 @@
             <w:r>
               <w:t>1</w:t>
             </w:r>
-          </w:p>
-        </w:tc>
-        <w:tc>
-          <w:tcPr>
-            <w:tcW w:w="0" w:type="auto"/>
-          </w:tcPr>
-          <w:p>
-            <w:pPr>
-              <w:jc w:val="center"/>
-            </w:pPr>
           </w:p>
         </w:tc>
       </w:tr>
@@ -22280,16 +21921,22 @@
         <w:tc>
           <w:tcPr>
             <w:tcW w:w="0" w:type="auto"/>
-            <w:vMerge/>
-            <w:vAlign w:val="center"/>
-          </w:tcPr>
-          <w:p>
-            <w:pPr>
-              <w:jc w:val="center"/>
-              <w:rPr>
-                <w:b/>
-              </w:rPr>
-            </w:pPr>
+            <w:gridSpan w:val="2"/>
+            <w:vAlign w:val="center"/>
+          </w:tcPr>
+          <w:p>
+            <w:pPr>
+              <w:jc w:val="center"/>
+              <w:rPr>
+                <w:b/>
+              </w:rPr>
+            </w:pPr>
+            <w:r>
+              <w:rPr>
+                <w:b/>
+              </w:rPr>
+              <w:t>PRI.05.2</w:t>
+            </w:r>
           </w:p>
         </w:tc>
         <w:tc>
@@ -22300,22 +21947,15 @@
           <w:p>
             <w:pPr>
               <w:jc w:val="center"/>
-              <w:rPr>
-                <w:b/>
-              </w:rPr>
-            </w:pPr>
-            <w:r>
-              <w:rPr>
-                <w:b/>
-              </w:rPr>
-              <w:t>RI.04.1</w:t>
+            </w:pPr>
+            <w:r>
+              <w:t>1</w:t>
             </w:r>
           </w:p>
         </w:tc>
         <w:tc>
           <w:tcPr>
             <w:tcW w:w="0" w:type="auto"/>
-            <w:vAlign w:val="center"/>
           </w:tcPr>
           <w:p>
             <w:pPr>
@@ -22324,16 +21964,6 @@
             <w:r>
               <w:t>1</w:t>
             </w:r>
-          </w:p>
-        </w:tc>
-        <w:tc>
-          <w:tcPr>
-            <w:tcW w:w="0" w:type="auto"/>
-          </w:tcPr>
-          <w:p>
-            <w:pPr>
-              <w:jc w:val="center"/>
-            </w:pPr>
           </w:p>
         </w:tc>
       </w:tr>
@@ -22341,16 +21971,22 @@
         <w:tc>
           <w:tcPr>
             <w:tcW w:w="0" w:type="auto"/>
-            <w:vMerge/>
-            <w:vAlign w:val="center"/>
-          </w:tcPr>
-          <w:p>
-            <w:pPr>
-              <w:jc w:val="center"/>
-              <w:rPr>
-                <w:b/>
-              </w:rPr>
-            </w:pPr>
+            <w:gridSpan w:val="2"/>
+            <w:vAlign w:val="center"/>
+          </w:tcPr>
+          <w:p>
+            <w:pPr>
+              <w:jc w:val="center"/>
+              <w:rPr>
+                <w:b/>
+              </w:rPr>
+            </w:pPr>
+            <w:r>
+              <w:rPr>
+                <w:b/>
+              </w:rPr>
+              <w:t>PRI.06.1</w:t>
+            </w:r>
           </w:p>
         </w:tc>
         <w:tc>
@@ -22361,27 +21997,10 @@
           <w:p>
             <w:pPr>
               <w:jc w:val="center"/>
-              <w:rPr>
-                <w:b/>
-              </w:rPr>
-            </w:pPr>
-            <w:r>
-              <w:rPr>
-                <w:b/>
-              </w:rPr>
-              <w:t>RI.04.2</w:t>
-            </w:r>
-          </w:p>
-        </w:tc>
-        <w:tc>
-          <w:tcPr>
-            <w:tcW w:w="0" w:type="auto"/>
-            <w:vAlign w:val="center"/>
-          </w:tcPr>
-          <w:p>
-            <w:pPr>
-              <w:jc w:val="center"/>
-            </w:pPr>
+            </w:pPr>
+            <w:r>
+              <w:t>1</w:t>
+            </w:r>
           </w:p>
         </w:tc>
         <w:tc>
@@ -22402,35 +22021,21 @@
         <w:tc>
           <w:tcPr>
             <w:tcW w:w="0" w:type="auto"/>
-            <w:vMerge/>
-            <w:vAlign w:val="center"/>
-          </w:tcPr>
-          <w:p>
-            <w:pPr>
-              <w:jc w:val="center"/>
-              <w:rPr>
-                <w:b/>
-              </w:rPr>
-            </w:pPr>
-          </w:p>
-        </w:tc>
-        <w:tc>
-          <w:tcPr>
-            <w:tcW w:w="0" w:type="auto"/>
-            <w:vAlign w:val="center"/>
-          </w:tcPr>
-          <w:p>
-            <w:pPr>
-              <w:jc w:val="center"/>
-              <w:rPr>
-                <w:b/>
-              </w:rPr>
-            </w:pPr>
-            <w:r>
-              <w:rPr>
-                <w:b/>
-              </w:rPr>
-              <w:t>RI.04.3</w:t>
+            <w:gridSpan w:val="2"/>
+            <w:vAlign w:val="center"/>
+          </w:tcPr>
+          <w:p>
+            <w:pPr>
+              <w:jc w:val="center"/>
+              <w:rPr>
+                <w:b/>
+              </w:rPr>
+            </w:pPr>
+            <w:r>
+              <w:rPr>
+                <w:b/>
+              </w:rPr>
+              <w:t>PRI.06.2</w:t>
             </w:r>
           </w:p>
         </w:tc>
@@ -22463,16 +22068,22 @@
         <w:tc>
           <w:tcPr>
             <w:tcW w:w="0" w:type="auto"/>
-            <w:vMerge/>
-            <w:vAlign w:val="center"/>
-          </w:tcPr>
-          <w:p>
-            <w:pPr>
-              <w:jc w:val="center"/>
-              <w:rPr>
-                <w:b/>
-              </w:rPr>
-            </w:pPr>
+            <w:gridSpan w:val="2"/>
+            <w:vAlign w:val="center"/>
+          </w:tcPr>
+          <w:p>
+            <w:pPr>
+              <w:jc w:val="center"/>
+              <w:rPr>
+                <w:b/>
+              </w:rPr>
+            </w:pPr>
+            <w:r>
+              <w:rPr>
+                <w:b/>
+              </w:rPr>
+              <w:t>PRI.07.1</w:t>
+            </w:r>
           </w:p>
         </w:tc>
         <w:tc>
@@ -22483,22 +22094,15 @@
           <w:p>
             <w:pPr>
               <w:jc w:val="center"/>
-              <w:rPr>
-                <w:b/>
-              </w:rPr>
-            </w:pPr>
-            <w:r>
-              <w:rPr>
-                <w:b/>
-              </w:rPr>
-              <w:t>RI.04.4</w:t>
+            </w:pPr>
+            <w:r>
+              <w:t>1</w:t>
             </w:r>
           </w:p>
         </w:tc>
         <w:tc>
           <w:tcPr>
             <w:tcW w:w="0" w:type="auto"/>
-            <w:vAlign w:val="center"/>
           </w:tcPr>
           <w:p>
             <w:pPr>
@@ -22507,16 +22111,6 @@
             <w:r>
               <w:t>1</w:t>
             </w:r>
-          </w:p>
-        </w:tc>
-        <w:tc>
-          <w:tcPr>
-            <w:tcW w:w="0" w:type="auto"/>
-          </w:tcPr>
-          <w:p>
-            <w:pPr>
-              <w:jc w:val="center"/>
-            </w:pPr>
           </w:p>
         </w:tc>
       </w:tr>
@@ -22524,35 +22118,21 @@
         <w:tc>
           <w:tcPr>
             <w:tcW w:w="0" w:type="auto"/>
-            <w:vMerge/>
-            <w:vAlign w:val="center"/>
-          </w:tcPr>
-          <w:p>
-            <w:pPr>
-              <w:jc w:val="center"/>
-              <w:rPr>
-                <w:b/>
-              </w:rPr>
-            </w:pPr>
-          </w:p>
-        </w:tc>
-        <w:tc>
-          <w:tcPr>
-            <w:tcW w:w="0" w:type="auto"/>
-            <w:vAlign w:val="center"/>
-          </w:tcPr>
-          <w:p>
-            <w:pPr>
-              <w:jc w:val="center"/>
-              <w:rPr>
-                <w:b/>
-              </w:rPr>
-            </w:pPr>
-            <w:r>
-              <w:rPr>
-                <w:b/>
-              </w:rPr>
-              <w:t>RF.01.1</w:t>
+            <w:gridSpan w:val="2"/>
+            <w:vAlign w:val="center"/>
+          </w:tcPr>
+          <w:p>
+            <w:pPr>
+              <w:jc w:val="center"/>
+              <w:rPr>
+                <w:b/>
+              </w:rPr>
+            </w:pPr>
+            <w:r>
+              <w:rPr>
+                <w:b/>
+              </w:rPr>
+              <w:t>PRI.07.2</w:t>
             </w:r>
           </w:p>
         </w:tc>
@@ -22588,35 +22168,21 @@
         <w:tc>
           <w:tcPr>
             <w:tcW w:w="0" w:type="auto"/>
-            <w:vMerge/>
-            <w:vAlign w:val="center"/>
-          </w:tcPr>
-          <w:p>
-            <w:pPr>
-              <w:jc w:val="center"/>
-              <w:rPr>
-                <w:b/>
-              </w:rPr>
-            </w:pPr>
-          </w:p>
-        </w:tc>
-        <w:tc>
-          <w:tcPr>
-            <w:tcW w:w="0" w:type="auto"/>
-            <w:vAlign w:val="center"/>
-          </w:tcPr>
-          <w:p>
-            <w:pPr>
-              <w:jc w:val="center"/>
-              <w:rPr>
-                <w:b/>
-              </w:rPr>
-            </w:pPr>
-            <w:r>
-              <w:rPr>
-                <w:b/>
-              </w:rPr>
-              <w:t>RF.01.2</w:t>
+            <w:gridSpan w:val="2"/>
+            <w:vAlign w:val="center"/>
+          </w:tcPr>
+          <w:p>
+            <w:pPr>
+              <w:jc w:val="center"/>
+              <w:rPr>
+                <w:b/>
+              </w:rPr>
+            </w:pPr>
+            <w:r>
+              <w:rPr>
+                <w:b/>
+              </w:rPr>
+              <w:t>PRI.08.1</w:t>
             </w:r>
           </w:p>
         </w:tc>
@@ -22652,16 +22218,22 @@
         <w:tc>
           <w:tcPr>
             <w:tcW w:w="0" w:type="auto"/>
-            <w:vMerge/>
-            <w:vAlign w:val="center"/>
-          </w:tcPr>
-          <w:p>
-            <w:pPr>
-              <w:jc w:val="center"/>
-              <w:rPr>
-                <w:b/>
-              </w:rPr>
-            </w:pPr>
+            <w:gridSpan w:val="2"/>
+            <w:vAlign w:val="center"/>
+          </w:tcPr>
+          <w:p>
+            <w:pPr>
+              <w:jc w:val="center"/>
+              <w:rPr>
+                <w:b/>
+              </w:rPr>
+            </w:pPr>
+            <w:r>
+              <w:rPr>
+                <w:b/>
+              </w:rPr>
+              <w:t>PRI.08.2</w:t>
+            </w:r>
           </w:p>
         </w:tc>
         <w:tc>
@@ -22672,22 +22244,15 @@
           <w:p>
             <w:pPr>
               <w:jc w:val="center"/>
-              <w:rPr>
-                <w:b/>
-              </w:rPr>
-            </w:pPr>
-            <w:r>
-              <w:rPr>
-                <w:b/>
-              </w:rPr>
-              <w:t>RF.02.1</w:t>
+            </w:pPr>
+            <w:r>
+              <w:t>1</w:t>
             </w:r>
           </w:p>
         </w:tc>
         <w:tc>
           <w:tcPr>
             <w:tcW w:w="0" w:type="auto"/>
-            <w:vAlign w:val="center"/>
           </w:tcPr>
           <w:p>
             <w:pPr>
@@ -22696,16 +22261,6 @@
             <w:r>
               <w:t>1</w:t>
             </w:r>
-          </w:p>
-        </w:tc>
-        <w:tc>
-          <w:tcPr>
-            <w:tcW w:w="0" w:type="auto"/>
-          </w:tcPr>
-          <w:p>
-            <w:pPr>
-              <w:jc w:val="center"/>
-            </w:pPr>
           </w:p>
         </w:tc>
       </w:tr>
@@ -22713,16 +22268,22 @@
         <w:tc>
           <w:tcPr>
             <w:tcW w:w="0" w:type="auto"/>
-            <w:vMerge/>
-            <w:vAlign w:val="center"/>
-          </w:tcPr>
-          <w:p>
-            <w:pPr>
-              <w:jc w:val="center"/>
-              <w:rPr>
-                <w:b/>
-              </w:rPr>
-            </w:pPr>
+            <w:gridSpan w:val="2"/>
+            <w:vAlign w:val="center"/>
+          </w:tcPr>
+          <w:p>
+            <w:pPr>
+              <w:jc w:val="center"/>
+              <w:rPr>
+                <w:b/>
+              </w:rPr>
+            </w:pPr>
+            <w:r>
+              <w:rPr>
+                <w:b/>
+              </w:rPr>
+              <w:t>PRI.09.1</w:t>
+            </w:r>
           </w:p>
         </w:tc>
         <w:tc>
@@ -22733,40 +22294,20 @@
           <w:p>
             <w:pPr>
               <w:jc w:val="center"/>
-              <w:rPr>
-                <w:b/>
-              </w:rPr>
-            </w:pPr>
-            <w:r>
-              <w:rPr>
-                <w:b/>
-              </w:rPr>
-              <w:t>RF.02.2</w:t>
+            </w:pPr>
+            <w:r>
+              <w:t>1</w:t>
             </w:r>
           </w:p>
         </w:tc>
         <w:tc>
           <w:tcPr>
             <w:tcW w:w="0" w:type="auto"/>
-            <w:vAlign w:val="center"/>
-          </w:tcPr>
-          <w:p>
-            <w:pPr>
-              <w:jc w:val="center"/>
-            </w:pPr>
-          </w:p>
-        </w:tc>
-        <w:tc>
-          <w:tcPr>
-            <w:tcW w:w="0" w:type="auto"/>
-          </w:tcPr>
-          <w:p>
-            <w:pPr>
-              <w:jc w:val="center"/>
-            </w:pPr>
-            <w:r>
-              <w:t>1</w:t>
-            </w:r>
+          </w:tcPr>
+          <w:p>
+            <w:pPr>
+              <w:jc w:val="center"/>
+            </w:pPr>
           </w:p>
         </w:tc>
       </w:tr>
@@ -22774,35 +22315,21 @@
         <w:tc>
           <w:tcPr>
             <w:tcW w:w="0" w:type="auto"/>
-            <w:vMerge/>
-            <w:vAlign w:val="center"/>
-          </w:tcPr>
-          <w:p>
-            <w:pPr>
-              <w:jc w:val="center"/>
-              <w:rPr>
-                <w:b/>
-              </w:rPr>
-            </w:pPr>
-          </w:p>
-        </w:tc>
-        <w:tc>
-          <w:tcPr>
-            <w:tcW w:w="0" w:type="auto"/>
-            <w:vAlign w:val="center"/>
-          </w:tcPr>
-          <w:p>
-            <w:pPr>
-              <w:jc w:val="center"/>
-              <w:rPr>
-                <w:b/>
-              </w:rPr>
-            </w:pPr>
-            <w:r>
-              <w:rPr>
-                <w:b/>
-              </w:rPr>
-              <w:t>RF.03.1</w:t>
+            <w:gridSpan w:val="2"/>
+            <w:vAlign w:val="center"/>
+          </w:tcPr>
+          <w:p>
+            <w:pPr>
+              <w:jc w:val="center"/>
+              <w:rPr>
+                <w:b/>
+              </w:rPr>
+            </w:pPr>
+            <w:r>
+              <w:rPr>
+                <w:b/>
+              </w:rPr>
+              <w:t>PRI.09.2</w:t>
             </w:r>
           </w:p>
         </w:tc>
@@ -22835,16 +22362,22 @@
         <w:tc>
           <w:tcPr>
             <w:tcW w:w="0" w:type="auto"/>
-            <w:vMerge/>
-            <w:vAlign w:val="center"/>
-          </w:tcPr>
-          <w:p>
-            <w:pPr>
-              <w:jc w:val="center"/>
-              <w:rPr>
-                <w:b/>
-              </w:rPr>
-            </w:pPr>
+            <w:gridSpan w:val="2"/>
+            <w:vAlign w:val="center"/>
+          </w:tcPr>
+          <w:p>
+            <w:pPr>
+              <w:jc w:val="center"/>
+              <w:rPr>
+                <w:b/>
+              </w:rPr>
+            </w:pPr>
+            <w:r>
+              <w:rPr>
+                <w:b/>
+              </w:rPr>
+              <w:t>PRI.10.1</w:t>
+            </w:r>
           </w:p>
         </w:tc>
         <w:tc>
@@ -22855,43 +22388,20 @@
           <w:p>
             <w:pPr>
               <w:jc w:val="center"/>
-              <w:rPr>
-                <w:b/>
-              </w:rPr>
-            </w:pPr>
-            <w:r>
-              <w:rPr>
-                <w:b/>
-              </w:rPr>
-              <w:t>RF.03.2</w:t>
+            </w:pPr>
+            <w:r>
+              <w:t>1</w:t>
             </w:r>
           </w:p>
         </w:tc>
         <w:tc>
           <w:tcPr>
             <w:tcW w:w="0" w:type="auto"/>
-            <w:vAlign w:val="center"/>
-          </w:tcPr>
-          <w:p>
-            <w:pPr>
-              <w:jc w:val="center"/>
-            </w:pPr>
-            <w:r>
-              <w:t>1</w:t>
-            </w:r>
-          </w:p>
-        </w:tc>
-        <w:tc>
-          <w:tcPr>
-            <w:tcW w:w="0" w:type="auto"/>
-          </w:tcPr>
-          <w:p>
-            <w:pPr>
-              <w:jc w:val="center"/>
-            </w:pPr>
-            <w:r>
-              <w:t>1</w:t>
-            </w:r>
+          </w:tcPr>
+          <w:p>
+            <w:pPr>
+              <w:jc w:val="center"/>
+            </w:pPr>
           </w:p>
         </w:tc>
       </w:tr>
@@ -22899,16 +22409,28 @@
         <w:tc>
           <w:tcPr>
             <w:tcW w:w="0" w:type="auto"/>
-            <w:vMerge/>
-            <w:vAlign w:val="center"/>
-          </w:tcPr>
-          <w:p>
-            <w:pPr>
-              <w:jc w:val="center"/>
-              <w:rPr>
-                <w:b/>
-              </w:rPr>
-            </w:pPr>
+            <w:gridSpan w:val="2"/>
+            <w:vAlign w:val="center"/>
+          </w:tcPr>
+          <w:p>
+            <w:pPr>
+              <w:jc w:val="center"/>
+              <w:rPr>
+                <w:b/>
+              </w:rPr>
+            </w:pPr>
+            <w:r>
+              <w:rPr>
+                <w:b/>
+              </w:rPr>
+              <w:t>P</w:t>
+            </w:r>
+            <w:r>
+              <w:rPr>
+                <w:b/>
+              </w:rPr>
+              <w:t>RF.01.1</w:t>
+            </w:r>
           </w:p>
         </w:tc>
         <w:tc>
@@ -22919,22 +22441,12 @@
           <w:p>
             <w:pPr>
               <w:jc w:val="center"/>
-              <w:rPr>
-                <w:b/>
-              </w:rPr>
-            </w:pPr>
-            <w:r>
-              <w:rPr>
-                <w:b/>
-              </w:rPr>
-              <w:t>RF.04.1</w:t>
-            </w:r>
+            </w:pPr>
           </w:p>
         </w:tc>
         <w:tc>
           <w:tcPr>
             <w:tcW w:w="0" w:type="auto"/>
-            <w:vAlign w:val="center"/>
           </w:tcPr>
           <w:p>
             <w:pPr>
@@ -22943,16 +22455,6 @@
             <w:r>
               <w:t>1</w:t>
             </w:r>
-          </w:p>
-        </w:tc>
-        <w:tc>
-          <w:tcPr>
-            <w:tcW w:w="0" w:type="auto"/>
-          </w:tcPr>
-          <w:p>
-            <w:pPr>
-              <w:jc w:val="center"/>
-            </w:pPr>
           </w:p>
         </w:tc>
       </w:tr>
@@ -22960,16 +22462,28 @@
         <w:tc>
           <w:tcPr>
             <w:tcW w:w="0" w:type="auto"/>
-            <w:vMerge/>
-            <w:vAlign w:val="center"/>
-          </w:tcPr>
-          <w:p>
-            <w:pPr>
-              <w:jc w:val="center"/>
-              <w:rPr>
-                <w:b/>
-              </w:rPr>
-            </w:pPr>
+            <w:gridSpan w:val="2"/>
+            <w:vAlign w:val="center"/>
+          </w:tcPr>
+          <w:p>
+            <w:pPr>
+              <w:jc w:val="center"/>
+              <w:rPr>
+                <w:b/>
+              </w:rPr>
+            </w:pPr>
+            <w:r>
+              <w:rPr>
+                <w:b/>
+              </w:rPr>
+              <w:t>P</w:t>
+            </w:r>
+            <w:r>
+              <w:rPr>
+                <w:b/>
+              </w:rPr>
+              <w:t>RF.01.2</w:t>
+            </w:r>
           </w:p>
         </w:tc>
         <w:tc>
@@ -22980,27 +22494,10 @@
           <w:p>
             <w:pPr>
               <w:jc w:val="center"/>
-              <w:rPr>
-                <w:b/>
-              </w:rPr>
-            </w:pPr>
-            <w:r>
-              <w:rPr>
-                <w:b/>
-              </w:rPr>
-              <w:t>RF.04.2</w:t>
-            </w:r>
-          </w:p>
-        </w:tc>
-        <w:tc>
-          <w:tcPr>
-            <w:tcW w:w="0" w:type="auto"/>
-            <w:vAlign w:val="center"/>
-          </w:tcPr>
-          <w:p>
-            <w:pPr>
-              <w:jc w:val="center"/>
-            </w:pPr>
+            </w:pPr>
+            <w:r>
+              <w:t>1</w:t>
+            </w:r>
           </w:p>
         </w:tc>
         <w:tc>
@@ -23021,35 +22518,27 @@
         <w:tc>
           <w:tcPr>
             <w:tcW w:w="0" w:type="auto"/>
-            <w:vMerge/>
-            <w:vAlign w:val="center"/>
-          </w:tcPr>
-          <w:p>
-            <w:pPr>
-              <w:jc w:val="center"/>
-              <w:rPr>
-                <w:b/>
-              </w:rPr>
-            </w:pPr>
-          </w:p>
-        </w:tc>
-        <w:tc>
-          <w:tcPr>
-            <w:tcW w:w="0" w:type="auto"/>
-            <w:vAlign w:val="center"/>
-          </w:tcPr>
-          <w:p>
-            <w:pPr>
-              <w:jc w:val="center"/>
-              <w:rPr>
-                <w:b/>
-              </w:rPr>
-            </w:pPr>
-            <w:r>
-              <w:rPr>
-                <w:b/>
-              </w:rPr>
-              <w:t>RF.05.1</w:t>
+            <w:gridSpan w:val="2"/>
+            <w:vAlign w:val="center"/>
+          </w:tcPr>
+          <w:p>
+            <w:pPr>
+              <w:jc w:val="center"/>
+              <w:rPr>
+                <w:b/>
+              </w:rPr>
+            </w:pPr>
+            <w:r>
+              <w:rPr>
+                <w:b/>
+              </w:rPr>
+              <w:t>P</w:t>
+            </w:r>
+            <w:r>
+              <w:rPr>
+                <w:b/>
+              </w:rPr>
+              <w:t>RF.02.1</w:t>
             </w:r>
           </w:p>
         </w:tc>
@@ -23082,16 +22571,28 @@
         <w:tc>
           <w:tcPr>
             <w:tcW w:w="0" w:type="auto"/>
-            <w:vMerge/>
-            <w:vAlign w:val="center"/>
-          </w:tcPr>
-          <w:p>
-            <w:pPr>
-              <w:jc w:val="center"/>
-              <w:rPr>
-                <w:b/>
-              </w:rPr>
-            </w:pPr>
+            <w:gridSpan w:val="2"/>
+            <w:vAlign w:val="center"/>
+          </w:tcPr>
+          <w:p>
+            <w:pPr>
+              <w:jc w:val="center"/>
+              <w:rPr>
+                <w:b/>
+              </w:rPr>
+            </w:pPr>
+            <w:r>
+              <w:rPr>
+                <w:b/>
+              </w:rPr>
+              <w:t>PR</w:t>
+            </w:r>
+            <w:r>
+              <w:rPr>
+                <w:b/>
+              </w:rPr>
+              <w:t>F.02.2</w:t>
+            </w:r>
           </w:p>
         </w:tc>
         <w:tc>
@@ -23102,22 +22603,12 @@
           <w:p>
             <w:pPr>
               <w:jc w:val="center"/>
-              <w:rPr>
-                <w:b/>
-              </w:rPr>
-            </w:pPr>
-            <w:r>
-              <w:rPr>
-                <w:b/>
-              </w:rPr>
-              <w:t>RF.05.2</w:t>
-            </w:r>
+            </w:pPr>
           </w:p>
         </w:tc>
         <w:tc>
           <w:tcPr>
             <w:tcW w:w="0" w:type="auto"/>
-            <w:vAlign w:val="center"/>
           </w:tcPr>
           <w:p>
             <w:pPr>
@@ -23126,16 +22617,6 @@
             <w:r>
               <w:t>1</w:t>
             </w:r>
-          </w:p>
-        </w:tc>
-        <w:tc>
-          <w:tcPr>
-            <w:tcW w:w="0" w:type="auto"/>
-          </w:tcPr>
-          <w:p>
-            <w:pPr>
-              <w:jc w:val="center"/>
-            </w:pPr>
           </w:p>
         </w:tc>
       </w:tr>
@@ -23143,41 +22624,33 @@
         <w:tc>
           <w:tcPr>
             <w:tcW w:w="0" w:type="auto"/>
-            <w:vMerge/>
-            <w:vAlign w:val="center"/>
-          </w:tcPr>
-          <w:p>
-            <w:pPr>
-              <w:jc w:val="center"/>
-              <w:rPr>
-                <w:b/>
-              </w:rPr>
-            </w:pPr>
-          </w:p>
-        </w:tc>
-        <w:tc>
-          <w:tcPr>
-            <w:tcW w:w="0" w:type="auto"/>
-            <w:vAlign w:val="center"/>
-          </w:tcPr>
-          <w:p>
-            <w:pPr>
-              <w:jc w:val="center"/>
-              <w:rPr>
-                <w:b/>
-              </w:rPr>
-            </w:pPr>
-            <w:r>
-              <w:rPr>
-                <w:b/>
-              </w:rPr>
-              <w:t>RN.01.1</w:t>
-            </w:r>
-          </w:p>
-        </w:tc>
-        <w:tc>
-          <w:tcPr>
-            <w:tcW w:w="0" w:type="auto"/>
+            <w:gridSpan w:val="2"/>
+            <w:vAlign w:val="center"/>
+          </w:tcPr>
+          <w:p>
+            <w:pPr>
+              <w:jc w:val="center"/>
+              <w:rPr>
+                <w:b/>
+              </w:rPr>
+            </w:pPr>
+            <w:r>
+              <w:rPr>
+                <w:b/>
+              </w:rPr>
+              <w:t>P</w:t>
+            </w:r>
+            <w:r>
+              <w:rPr>
+                <w:b/>
+              </w:rPr>
+              <w:t>RF.03.1</w:t>
+            </w:r>
+          </w:p>
+        </w:tc>
+        <w:tc>
+          <w:tcPr>
+            <w:tcW w:w="2321" w:type="dxa"/>
             <w:vAlign w:val="center"/>
           </w:tcPr>
           <w:p>
@@ -23191,7 +22664,7 @@
         </w:tc>
         <w:tc>
           <w:tcPr>
-            <w:tcW w:w="0" w:type="auto"/>
+            <w:tcW w:w="2322" w:type="dxa"/>
           </w:tcPr>
           <w:p>
             <w:pPr>
@@ -23207,16 +22680,28 @@
         <w:tc>
           <w:tcPr>
             <w:tcW w:w="0" w:type="auto"/>
-            <w:vMerge/>
-            <w:vAlign w:val="center"/>
-          </w:tcPr>
-          <w:p>
-            <w:pPr>
-              <w:jc w:val="center"/>
-              <w:rPr>
-                <w:b/>
-              </w:rPr>
-            </w:pPr>
+            <w:gridSpan w:val="2"/>
+            <w:vAlign w:val="center"/>
+          </w:tcPr>
+          <w:p>
+            <w:pPr>
+              <w:jc w:val="center"/>
+              <w:rPr>
+                <w:b/>
+              </w:rPr>
+            </w:pPr>
+            <w:r>
+              <w:rPr>
+                <w:b/>
+              </w:rPr>
+              <w:t>P</w:t>
+            </w:r>
+            <w:r>
+              <w:rPr>
+                <w:b/>
+              </w:rPr>
+              <w:t>RF.03.2</w:t>
+            </w:r>
           </w:p>
         </w:tc>
         <w:tc>
@@ -23227,26 +22712,6 @@
           <w:p>
             <w:pPr>
               <w:jc w:val="center"/>
-              <w:rPr>
-                <w:b/>
-              </w:rPr>
-            </w:pPr>
-            <w:r>
-              <w:rPr>
-                <w:b/>
-              </w:rPr>
-              <w:t>RN.01.2</w:t>
-            </w:r>
-          </w:p>
-        </w:tc>
-        <w:tc>
-          <w:tcPr>
-            <w:tcW w:w="0" w:type="auto"/>
-            <w:vAlign w:val="center"/>
-          </w:tcPr>
-          <w:p>
-            <w:pPr>
-              <w:jc w:val="center"/>
             </w:pPr>
             <w:r>
               <w:t>1</w:t>
@@ -23255,7 +22720,7 @@
         </w:tc>
         <w:tc>
           <w:tcPr>
-            <w:tcW w:w="0" w:type="auto"/>
+            <w:tcW w:w="2322" w:type="dxa"/>
           </w:tcPr>
           <w:p>
             <w:pPr>
@@ -23271,16 +22736,28 @@
         <w:tc>
           <w:tcPr>
             <w:tcW w:w="0" w:type="auto"/>
-            <w:vMerge/>
-            <w:vAlign w:val="center"/>
-          </w:tcPr>
-          <w:p>
-            <w:pPr>
-              <w:jc w:val="center"/>
-              <w:rPr>
-                <w:b/>
-              </w:rPr>
-            </w:pPr>
+            <w:gridSpan w:val="2"/>
+            <w:vAlign w:val="center"/>
+          </w:tcPr>
+          <w:p>
+            <w:pPr>
+              <w:jc w:val="center"/>
+              <w:rPr>
+                <w:b/>
+              </w:rPr>
+            </w:pPr>
+            <w:r>
+              <w:rPr>
+                <w:b/>
+              </w:rPr>
+              <w:t>P</w:t>
+            </w:r>
+            <w:r>
+              <w:rPr>
+                <w:b/>
+              </w:rPr>
+              <w:t>RF.04.1</w:t>
+            </w:r>
           </w:p>
         </w:tc>
         <w:tc>
@@ -23291,40 +22768,20 @@
           <w:p>
             <w:pPr>
               <w:jc w:val="center"/>
-              <w:rPr>
-                <w:b/>
-              </w:rPr>
-            </w:pPr>
-            <w:r>
-              <w:rPr>
-                <w:b/>
-              </w:rPr>
-              <w:t>RN.02.1</w:t>
-            </w:r>
-          </w:p>
-        </w:tc>
-        <w:tc>
-          <w:tcPr>
-            <w:tcW w:w="0" w:type="auto"/>
-            <w:vAlign w:val="center"/>
-          </w:tcPr>
-          <w:p>
-            <w:pPr>
-              <w:jc w:val="center"/>
-            </w:pPr>
-          </w:p>
-        </w:tc>
-        <w:tc>
-          <w:tcPr>
-            <w:tcW w:w="0" w:type="auto"/>
-          </w:tcPr>
-          <w:p>
-            <w:pPr>
-              <w:jc w:val="center"/>
             </w:pPr>
             <w:r>
               <w:t>1</w:t>
             </w:r>
+          </w:p>
+        </w:tc>
+        <w:tc>
+          <w:tcPr>
+            <w:tcW w:w="2322" w:type="dxa"/>
+          </w:tcPr>
+          <w:p>
+            <w:pPr>
+              <w:jc w:val="center"/>
+            </w:pPr>
           </w:p>
         </w:tc>
       </w:tr>
@@ -23332,16 +22789,28 @@
         <w:tc>
           <w:tcPr>
             <w:tcW w:w="0" w:type="auto"/>
-            <w:vMerge/>
-            <w:vAlign w:val="center"/>
-          </w:tcPr>
-          <w:p>
-            <w:pPr>
-              <w:jc w:val="center"/>
-              <w:rPr>
-                <w:b/>
-              </w:rPr>
-            </w:pPr>
+            <w:gridSpan w:val="2"/>
+            <w:vAlign w:val="center"/>
+          </w:tcPr>
+          <w:p>
+            <w:pPr>
+              <w:jc w:val="center"/>
+              <w:rPr>
+                <w:b/>
+              </w:rPr>
+            </w:pPr>
+            <w:r>
+              <w:rPr>
+                <w:b/>
+              </w:rPr>
+              <w:t>P</w:t>
+            </w:r>
+            <w:r>
+              <w:rPr>
+                <w:b/>
+              </w:rPr>
+              <w:t>RF.04.2</w:t>
+            </w:r>
           </w:p>
         </w:tc>
         <w:tc>
@@ -23352,32 +22821,12 @@
           <w:p>
             <w:pPr>
               <w:jc w:val="center"/>
-              <w:rPr>
-                <w:b/>
-              </w:rPr>
-            </w:pPr>
-            <w:r>
-              <w:rPr>
-                <w:b/>
-              </w:rPr>
-              <w:t>RN.02.2</w:t>
-            </w:r>
-          </w:p>
-        </w:tc>
-        <w:tc>
-          <w:tcPr>
-            <w:tcW w:w="0" w:type="auto"/>
-            <w:vAlign w:val="center"/>
-          </w:tcPr>
-          <w:p>
-            <w:pPr>
-              <w:jc w:val="center"/>
-            </w:pPr>
-          </w:p>
-        </w:tc>
-        <w:tc>
-          <w:tcPr>
-            <w:tcW w:w="0" w:type="auto"/>
+            </w:pPr>
+          </w:p>
+        </w:tc>
+        <w:tc>
+          <w:tcPr>
+            <w:tcW w:w="2322" w:type="dxa"/>
           </w:tcPr>
           <w:p>
             <w:pPr>
@@ -23393,16 +22842,28 @@
         <w:tc>
           <w:tcPr>
             <w:tcW w:w="0" w:type="auto"/>
-            <w:vMerge/>
-            <w:vAlign w:val="center"/>
-          </w:tcPr>
-          <w:p>
-            <w:pPr>
-              <w:jc w:val="center"/>
-              <w:rPr>
-                <w:b/>
-              </w:rPr>
-            </w:pPr>
+            <w:gridSpan w:val="2"/>
+            <w:vAlign w:val="center"/>
+          </w:tcPr>
+          <w:p>
+            <w:pPr>
+              <w:jc w:val="center"/>
+              <w:rPr>
+                <w:b/>
+              </w:rPr>
+            </w:pPr>
+            <w:r>
+              <w:rPr>
+                <w:b/>
+              </w:rPr>
+              <w:t>P</w:t>
+            </w:r>
+            <w:r>
+              <w:rPr>
+                <w:b/>
+              </w:rPr>
+              <w:t>RF.05.1</w:t>
+            </w:r>
           </w:p>
         </w:tc>
         <w:tc>
@@ -23413,26 +22874,6 @@
           <w:p>
             <w:pPr>
               <w:jc w:val="center"/>
-              <w:rPr>
-                <w:b/>
-              </w:rPr>
-            </w:pPr>
-            <w:r>
-              <w:rPr>
-                <w:b/>
-              </w:rPr>
-              <w:t>RN.03.1</w:t>
-            </w:r>
-          </w:p>
-        </w:tc>
-        <w:tc>
-          <w:tcPr>
-            <w:tcW w:w="0" w:type="auto"/>
-            <w:vAlign w:val="center"/>
-          </w:tcPr>
-          <w:p>
-            <w:pPr>
-              <w:jc w:val="center"/>
             </w:pPr>
             <w:r>
               <w:t>1</w:t>
@@ -23441,7 +22882,7 @@
         </w:tc>
         <w:tc>
           <w:tcPr>
-            <w:tcW w:w="0" w:type="auto"/>
+            <w:tcW w:w="2322" w:type="dxa"/>
           </w:tcPr>
           <w:p>
             <w:pPr>
@@ -23454,16 +22895,28 @@
         <w:tc>
           <w:tcPr>
             <w:tcW w:w="0" w:type="auto"/>
-            <w:vMerge/>
-            <w:vAlign w:val="center"/>
-          </w:tcPr>
-          <w:p>
-            <w:pPr>
-              <w:jc w:val="center"/>
-              <w:rPr>
-                <w:b/>
-              </w:rPr>
-            </w:pPr>
+            <w:gridSpan w:val="2"/>
+            <w:vAlign w:val="center"/>
+          </w:tcPr>
+          <w:p>
+            <w:pPr>
+              <w:jc w:val="center"/>
+              <w:rPr>
+                <w:b/>
+              </w:rPr>
+            </w:pPr>
+            <w:r>
+              <w:rPr>
+                <w:b/>
+              </w:rPr>
+              <w:t>P</w:t>
+            </w:r>
+            <w:r>
+              <w:rPr>
+                <w:b/>
+              </w:rPr>
+              <w:t>RF.05.2</w:t>
+            </w:r>
           </w:p>
         </w:tc>
         <w:tc>
@@ -23474,10 +22927,1180 @@
           <w:p>
             <w:pPr>
               <w:jc w:val="center"/>
-              <w:rPr>
-                <w:b/>
-              </w:rPr>
-            </w:pPr>
+            </w:pPr>
+            <w:r>
+              <w:t>1</w:t>
+            </w:r>
+          </w:p>
+        </w:tc>
+        <w:tc>
+          <w:tcPr>
+            <w:tcW w:w="2322" w:type="dxa"/>
+          </w:tcPr>
+          <w:p>
+            <w:pPr>
+              <w:jc w:val="center"/>
+            </w:pPr>
+          </w:p>
+        </w:tc>
+      </w:tr>
+      <w:tr>
+        <w:tc>
+          <w:tcPr>
+            <w:tcW w:w="0" w:type="auto"/>
+            <w:gridSpan w:val="2"/>
+            <w:vAlign w:val="center"/>
+          </w:tcPr>
+          <w:p>
+            <w:pPr>
+              <w:jc w:val="center"/>
+              <w:rPr>
+                <w:b/>
+              </w:rPr>
+            </w:pPr>
+            <w:r>
+              <w:rPr>
+                <w:b/>
+              </w:rPr>
+              <w:t>P</w:t>
+            </w:r>
+            <w:r>
+              <w:rPr>
+                <w:b/>
+              </w:rPr>
+              <w:t>RF.06.1</w:t>
+            </w:r>
+          </w:p>
+        </w:tc>
+        <w:tc>
+          <w:tcPr>
+            <w:tcW w:w="0" w:type="auto"/>
+            <w:vAlign w:val="center"/>
+          </w:tcPr>
+          <w:p>
+            <w:pPr>
+              <w:jc w:val="center"/>
+            </w:pPr>
+            <w:r>
+              <w:t>1</w:t>
+            </w:r>
+          </w:p>
+        </w:tc>
+        <w:tc>
+          <w:tcPr>
+            <w:tcW w:w="2322" w:type="dxa"/>
+          </w:tcPr>
+          <w:p>
+            <w:pPr>
+              <w:jc w:val="center"/>
+            </w:pPr>
+          </w:p>
+        </w:tc>
+      </w:tr>
+      <w:tr>
+        <w:tc>
+          <w:tcPr>
+            <w:tcW w:w="0" w:type="auto"/>
+            <w:gridSpan w:val="2"/>
+            <w:vAlign w:val="center"/>
+          </w:tcPr>
+          <w:p>
+            <w:pPr>
+              <w:jc w:val="center"/>
+              <w:rPr>
+                <w:b/>
+              </w:rPr>
+            </w:pPr>
+            <w:r>
+              <w:rPr>
+                <w:b/>
+              </w:rPr>
+              <w:t>P</w:t>
+            </w:r>
+            <w:r>
+              <w:rPr>
+                <w:b/>
+              </w:rPr>
+              <w:t>RF.06.2</w:t>
+            </w:r>
+          </w:p>
+        </w:tc>
+        <w:tc>
+          <w:tcPr>
+            <w:tcW w:w="0" w:type="auto"/>
+            <w:vAlign w:val="center"/>
+          </w:tcPr>
+          <w:p>
+            <w:pPr>
+              <w:jc w:val="center"/>
+            </w:pPr>
+          </w:p>
+        </w:tc>
+        <w:tc>
+          <w:tcPr>
+            <w:tcW w:w="2322" w:type="dxa"/>
+          </w:tcPr>
+          <w:p>
+            <w:pPr>
+              <w:jc w:val="center"/>
+            </w:pPr>
+            <w:r>
+              <w:t>X</w:t>
+            </w:r>
+          </w:p>
+        </w:tc>
+      </w:tr>
+      <w:tr>
+        <w:tc>
+          <w:tcPr>
+            <w:tcW w:w="0" w:type="auto"/>
+            <w:gridSpan w:val="2"/>
+            <w:vAlign w:val="center"/>
+          </w:tcPr>
+          <w:p>
+            <w:pPr>
+              <w:jc w:val="center"/>
+              <w:rPr>
+                <w:b/>
+              </w:rPr>
+            </w:pPr>
+            <w:r>
+              <w:rPr>
+                <w:b/>
+              </w:rPr>
+              <w:t>P</w:t>
+            </w:r>
+            <w:r>
+              <w:rPr>
+                <w:b/>
+              </w:rPr>
+              <w:t>RF.07.1</w:t>
+            </w:r>
+          </w:p>
+        </w:tc>
+        <w:tc>
+          <w:tcPr>
+            <w:tcW w:w="0" w:type="auto"/>
+            <w:vAlign w:val="center"/>
+          </w:tcPr>
+          <w:p>
+            <w:pPr>
+              <w:jc w:val="center"/>
+            </w:pPr>
+            <w:r>
+              <w:t>1</w:t>
+            </w:r>
+          </w:p>
+        </w:tc>
+        <w:tc>
+          <w:tcPr>
+            <w:tcW w:w="2322" w:type="dxa"/>
+          </w:tcPr>
+          <w:p>
+            <w:pPr>
+              <w:jc w:val="center"/>
+            </w:pPr>
+            <w:r>
+              <w:t>1</w:t>
+            </w:r>
+          </w:p>
+        </w:tc>
+      </w:tr>
+      <w:tr>
+        <w:tc>
+          <w:tcPr>
+            <w:tcW w:w="0" w:type="auto"/>
+            <w:gridSpan w:val="2"/>
+            <w:vAlign w:val="center"/>
+          </w:tcPr>
+          <w:p>
+            <w:pPr>
+              <w:jc w:val="center"/>
+              <w:rPr>
+                <w:b/>
+              </w:rPr>
+            </w:pPr>
+            <w:r>
+              <w:rPr>
+                <w:b/>
+              </w:rPr>
+              <w:t>P</w:t>
+            </w:r>
+            <w:r>
+              <w:rPr>
+                <w:b/>
+              </w:rPr>
+              <w:t>RF.07.2</w:t>
+            </w:r>
+          </w:p>
+        </w:tc>
+        <w:tc>
+          <w:tcPr>
+            <w:tcW w:w="0" w:type="auto"/>
+            <w:vAlign w:val="center"/>
+          </w:tcPr>
+          <w:p>
+            <w:pPr>
+              <w:jc w:val="center"/>
+            </w:pPr>
+          </w:p>
+        </w:tc>
+        <w:tc>
+          <w:tcPr>
+            <w:tcW w:w="2322" w:type="dxa"/>
+          </w:tcPr>
+          <w:p>
+            <w:pPr>
+              <w:jc w:val="center"/>
+            </w:pPr>
+            <w:r>
+              <w:t>1</w:t>
+            </w:r>
+          </w:p>
+        </w:tc>
+      </w:tr>
+      <w:tr>
+        <w:tc>
+          <w:tcPr>
+            <w:tcW w:w="0" w:type="auto"/>
+            <w:gridSpan w:val="2"/>
+            <w:vAlign w:val="center"/>
+          </w:tcPr>
+          <w:p>
+            <w:pPr>
+              <w:jc w:val="center"/>
+              <w:rPr>
+                <w:b/>
+              </w:rPr>
+            </w:pPr>
+            <w:r>
+              <w:rPr>
+                <w:b/>
+              </w:rPr>
+              <w:t>P</w:t>
+            </w:r>
+            <w:r>
+              <w:rPr>
+                <w:b/>
+              </w:rPr>
+              <w:t>RF.08.1</w:t>
+            </w:r>
+          </w:p>
+        </w:tc>
+        <w:tc>
+          <w:tcPr>
+            <w:tcW w:w="0" w:type="auto"/>
+          </w:tcPr>
+          <w:p>
+            <w:pPr>
+              <w:jc w:val="center"/>
+            </w:pPr>
+            <w:r>
+              <w:t>1</w:t>
+            </w:r>
+          </w:p>
+        </w:tc>
+        <w:tc>
+          <w:tcPr>
+            <w:tcW w:w="2322" w:type="dxa"/>
+          </w:tcPr>
+          <w:p>
+            <w:pPr>
+              <w:jc w:val="center"/>
+            </w:pPr>
+            <w:r>
+              <w:t>1</w:t>
+            </w:r>
+          </w:p>
+        </w:tc>
+      </w:tr>
+      <w:tr>
+        <w:tc>
+          <w:tcPr>
+            <w:tcW w:w="0" w:type="auto"/>
+            <w:gridSpan w:val="2"/>
+            <w:vAlign w:val="center"/>
+          </w:tcPr>
+          <w:p>
+            <w:pPr>
+              <w:jc w:val="center"/>
+              <w:rPr>
+                <w:b/>
+              </w:rPr>
+            </w:pPr>
+            <w:r>
+              <w:rPr>
+                <w:b/>
+              </w:rPr>
+              <w:t>P</w:t>
+            </w:r>
+            <w:r>
+              <w:rPr>
+                <w:b/>
+              </w:rPr>
+              <w:t>RF.08.2</w:t>
+            </w:r>
+          </w:p>
+        </w:tc>
+        <w:tc>
+          <w:tcPr>
+            <w:tcW w:w="0" w:type="auto"/>
+          </w:tcPr>
+          <w:p>
+            <w:pPr>
+              <w:jc w:val="center"/>
+            </w:pPr>
+            <w:r>
+              <w:t>1</w:t>
+            </w:r>
+          </w:p>
+        </w:tc>
+        <w:tc>
+          <w:tcPr>
+            <w:tcW w:w="2322" w:type="dxa"/>
+          </w:tcPr>
+          <w:p>
+            <w:pPr>
+              <w:jc w:val="center"/>
+            </w:pPr>
+            <w:r>
+              <w:t>1</w:t>
+            </w:r>
+          </w:p>
+        </w:tc>
+      </w:tr>
+      <w:tr>
+        <w:tc>
+          <w:tcPr>
+            <w:tcW w:w="0" w:type="auto"/>
+            <w:gridSpan w:val="2"/>
+            <w:vAlign w:val="center"/>
+          </w:tcPr>
+          <w:p>
+            <w:pPr>
+              <w:jc w:val="center"/>
+              <w:rPr>
+                <w:b/>
+              </w:rPr>
+            </w:pPr>
+            <w:r>
+              <w:rPr>
+                <w:b/>
+              </w:rPr>
+              <w:t>P</w:t>
+            </w:r>
+            <w:r>
+              <w:rPr>
+                <w:b/>
+              </w:rPr>
+              <w:t>RF.09.1</w:t>
+            </w:r>
+          </w:p>
+        </w:tc>
+        <w:tc>
+          <w:tcPr>
+            <w:tcW w:w="0" w:type="auto"/>
+          </w:tcPr>
+          <w:p>
+            <w:pPr>
+              <w:jc w:val="center"/>
+            </w:pPr>
+            <w:r>
+              <w:t>1</w:t>
+            </w:r>
+          </w:p>
+        </w:tc>
+        <w:tc>
+          <w:tcPr>
+            <w:tcW w:w="2322" w:type="dxa"/>
+          </w:tcPr>
+          <w:p>
+            <w:pPr>
+              <w:jc w:val="center"/>
+            </w:pPr>
+            <w:r>
+              <w:t>1</w:t>
+            </w:r>
+          </w:p>
+        </w:tc>
+      </w:tr>
+      <w:tr>
+        <w:tc>
+          <w:tcPr>
+            <w:tcW w:w="0" w:type="auto"/>
+            <w:gridSpan w:val="2"/>
+            <w:vAlign w:val="center"/>
+          </w:tcPr>
+          <w:p>
+            <w:pPr>
+              <w:jc w:val="center"/>
+              <w:rPr>
+                <w:b/>
+              </w:rPr>
+            </w:pPr>
+            <w:r>
+              <w:rPr>
+                <w:b/>
+              </w:rPr>
+              <w:t>P</w:t>
+            </w:r>
+            <w:r>
+              <w:rPr>
+                <w:b/>
+              </w:rPr>
+              <w:t>RF.09.2</w:t>
+            </w:r>
+          </w:p>
+        </w:tc>
+        <w:tc>
+          <w:tcPr>
+            <w:tcW w:w="0" w:type="auto"/>
+          </w:tcPr>
+          <w:p>
+            <w:pPr>
+              <w:jc w:val="center"/>
+            </w:pPr>
+            <w:r>
+              <w:t>1</w:t>
+            </w:r>
+          </w:p>
+        </w:tc>
+        <w:tc>
+          <w:tcPr>
+            <w:tcW w:w="2322" w:type="dxa"/>
+          </w:tcPr>
+          <w:p>
+            <w:pPr>
+              <w:jc w:val="center"/>
+            </w:pPr>
+            <w:r>
+              <w:t>1</w:t>
+            </w:r>
+          </w:p>
+        </w:tc>
+      </w:tr>
+      <w:tr>
+        <w:tc>
+          <w:tcPr>
+            <w:tcW w:w="0" w:type="auto"/>
+            <w:gridSpan w:val="2"/>
+            <w:vAlign w:val="center"/>
+          </w:tcPr>
+          <w:p>
+            <w:pPr>
+              <w:jc w:val="center"/>
+              <w:rPr>
+                <w:b/>
+              </w:rPr>
+            </w:pPr>
+            <w:r>
+              <w:rPr>
+                <w:b/>
+              </w:rPr>
+              <w:t>P</w:t>
+            </w:r>
+            <w:r>
+              <w:rPr>
+                <w:b/>
+              </w:rPr>
+              <w:t>RF.10.1</w:t>
+            </w:r>
+          </w:p>
+        </w:tc>
+        <w:tc>
+          <w:tcPr>
+            <w:tcW w:w="0" w:type="auto"/>
+          </w:tcPr>
+          <w:p>
+            <w:pPr>
+              <w:jc w:val="center"/>
+            </w:pPr>
+            <w:r>
+              <w:t>1</w:t>
+            </w:r>
+          </w:p>
+        </w:tc>
+        <w:tc>
+          <w:tcPr>
+            <w:tcW w:w="2322" w:type="dxa"/>
+          </w:tcPr>
+          <w:p>
+            <w:pPr>
+              <w:jc w:val="center"/>
+            </w:pPr>
+          </w:p>
+        </w:tc>
+      </w:tr>
+      <w:tr>
+        <w:tc>
+          <w:tcPr>
+            <w:tcW w:w="0" w:type="auto"/>
+            <w:gridSpan w:val="2"/>
+            <w:vAlign w:val="center"/>
+          </w:tcPr>
+          <w:p>
+            <w:pPr>
+              <w:jc w:val="center"/>
+              <w:rPr>
+                <w:b/>
+              </w:rPr>
+            </w:pPr>
+            <w:r>
+              <w:rPr>
+                <w:b/>
+              </w:rPr>
+              <w:t>P</w:t>
+            </w:r>
+            <w:r>
+              <w:rPr>
+                <w:b/>
+              </w:rPr>
+              <w:t>RF.10.2</w:t>
+            </w:r>
+          </w:p>
+        </w:tc>
+        <w:tc>
+          <w:tcPr>
+            <w:tcW w:w="0" w:type="auto"/>
+          </w:tcPr>
+          <w:p>
+            <w:pPr>
+              <w:jc w:val="center"/>
+            </w:pPr>
+            <w:r>
+              <w:t>1</w:t>
+            </w:r>
+          </w:p>
+        </w:tc>
+        <w:tc>
+          <w:tcPr>
+            <w:tcW w:w="2322" w:type="dxa"/>
+          </w:tcPr>
+          <w:p>
+            <w:pPr>
+              <w:jc w:val="center"/>
+            </w:pPr>
+          </w:p>
+        </w:tc>
+      </w:tr>
+      <w:tr>
+        <w:tc>
+          <w:tcPr>
+            <w:tcW w:w="0" w:type="auto"/>
+            <w:gridSpan w:val="2"/>
+            <w:vAlign w:val="center"/>
+          </w:tcPr>
+          <w:p>
+            <w:pPr>
+              <w:jc w:val="center"/>
+              <w:rPr>
+                <w:b/>
+              </w:rPr>
+            </w:pPr>
+            <w:r>
+              <w:rPr>
+                <w:b/>
+              </w:rPr>
+              <w:t>P</w:t>
+            </w:r>
+            <w:r>
+              <w:rPr>
+                <w:b/>
+              </w:rPr>
+              <w:t>RF.11.1</w:t>
+            </w:r>
+          </w:p>
+        </w:tc>
+        <w:tc>
+          <w:tcPr>
+            <w:tcW w:w="0" w:type="auto"/>
+            <w:vAlign w:val="center"/>
+          </w:tcPr>
+          <w:p>
+            <w:pPr>
+              <w:jc w:val="center"/>
+            </w:pPr>
+            <w:r>
+              <w:t>X</w:t>
+            </w:r>
+          </w:p>
+        </w:tc>
+        <w:tc>
+          <w:tcPr>
+            <w:tcW w:w="2322" w:type="dxa"/>
+          </w:tcPr>
+          <w:p>
+            <w:pPr>
+              <w:jc w:val="center"/>
+            </w:pPr>
+            <w:r>
+              <w:t>X</w:t>
+            </w:r>
+          </w:p>
+        </w:tc>
+      </w:tr>
+      <w:tr>
+        <w:tc>
+          <w:tcPr>
+            <w:tcW w:w="0" w:type="auto"/>
+            <w:gridSpan w:val="2"/>
+            <w:vAlign w:val="center"/>
+          </w:tcPr>
+          <w:p>
+            <w:pPr>
+              <w:jc w:val="center"/>
+              <w:rPr>
+                <w:b/>
+              </w:rPr>
+            </w:pPr>
+            <w:r>
+              <w:rPr>
+                <w:b/>
+              </w:rPr>
+              <w:t>P</w:t>
+            </w:r>
+            <w:r>
+              <w:rPr>
+                <w:b/>
+              </w:rPr>
+              <w:t>RF.11.2</w:t>
+            </w:r>
+          </w:p>
+        </w:tc>
+        <w:tc>
+          <w:tcPr>
+            <w:tcW w:w="0" w:type="auto"/>
+            <w:vAlign w:val="center"/>
+          </w:tcPr>
+          <w:p>
+            <w:pPr>
+              <w:jc w:val="center"/>
+            </w:pPr>
+            <w:r>
+              <w:t>X</w:t>
+            </w:r>
+          </w:p>
+        </w:tc>
+        <w:tc>
+          <w:tcPr>
+            <w:tcW w:w="2322" w:type="dxa"/>
+          </w:tcPr>
+          <w:p>
+            <w:pPr>
+              <w:jc w:val="center"/>
+            </w:pPr>
+            <w:r>
+              <w:t>X</w:t>
+            </w:r>
+          </w:p>
+        </w:tc>
+      </w:tr>
+      <w:tr>
+        <w:trPr>
+          <w:trHeight w:val="86"/>
+        </w:trPr>
+        <w:tc>
+          <w:tcPr>
+            <w:tcW w:w="0" w:type="auto"/>
+            <w:gridSpan w:val="2"/>
+            <w:vAlign w:val="center"/>
+          </w:tcPr>
+          <w:p>
+            <w:pPr>
+              <w:jc w:val="center"/>
+              <w:rPr>
+                <w:b/>
+              </w:rPr>
+            </w:pPr>
+            <w:r>
+              <w:rPr>
+                <w:b/>
+              </w:rPr>
+              <w:t>P</w:t>
+            </w:r>
+            <w:r>
+              <w:rPr>
+                <w:b/>
+              </w:rPr>
+              <w:t>RF.12.1</w:t>
+            </w:r>
+          </w:p>
+        </w:tc>
+        <w:tc>
+          <w:tcPr>
+            <w:tcW w:w="0" w:type="auto"/>
+            <w:vAlign w:val="center"/>
+          </w:tcPr>
+          <w:p>
+            <w:pPr>
+              <w:jc w:val="center"/>
+            </w:pPr>
+            <w:r>
+              <w:t>1</w:t>
+            </w:r>
+          </w:p>
+        </w:tc>
+        <w:tc>
+          <w:tcPr>
+            <w:tcW w:w="2322" w:type="dxa"/>
+          </w:tcPr>
+          <w:p>
+            <w:pPr>
+              <w:jc w:val="center"/>
+            </w:pPr>
+            <w:r>
+              <w:t>1</w:t>
+            </w:r>
+          </w:p>
+        </w:tc>
+      </w:tr>
+      <w:tr>
+        <w:tc>
+          <w:tcPr>
+            <w:tcW w:w="0" w:type="auto"/>
+            <w:gridSpan w:val="2"/>
+            <w:vAlign w:val="center"/>
+          </w:tcPr>
+          <w:p>
+            <w:pPr>
+              <w:jc w:val="center"/>
+              <w:rPr>
+                <w:b/>
+              </w:rPr>
+            </w:pPr>
+            <w:r>
+              <w:rPr>
+                <w:b/>
+              </w:rPr>
+              <w:t>P</w:t>
+            </w:r>
+            <w:r>
+              <w:rPr>
+                <w:b/>
+              </w:rPr>
+              <w:t>RF.12.2</w:t>
+            </w:r>
+          </w:p>
+        </w:tc>
+        <w:tc>
+          <w:tcPr>
+            <w:tcW w:w="0" w:type="auto"/>
+            <w:vAlign w:val="center"/>
+          </w:tcPr>
+          <w:p>
+            <w:pPr>
+              <w:jc w:val="center"/>
+            </w:pPr>
+            <w:r>
+              <w:t>1</w:t>
+            </w:r>
+          </w:p>
+        </w:tc>
+        <w:tc>
+          <w:tcPr>
+            <w:tcW w:w="2322" w:type="dxa"/>
+          </w:tcPr>
+          <w:p>
+            <w:pPr>
+              <w:jc w:val="center"/>
+            </w:pPr>
+            <w:r>
+              <w:t>1</w:t>
+            </w:r>
+          </w:p>
+        </w:tc>
+      </w:tr>
+    </w:tbl>
+    <w:p>
+      <w:bookmarkStart w:id="50" w:name="_Toc435966284"/>
+      <w:r>
+        <w:br w:type="page"/>
+      </w:r>
+    </w:p>
+    <w:tbl>
+      <w:tblPr>
+        <w:tblStyle w:val="Tablaconcuadrcula"/>
+        <w:tblW w:w="0" w:type="auto"/>
+        <w:tblLook w:val="04A0" w:firstRow="1" w:lastRow="0" w:firstColumn="1" w:lastColumn="0" w:noHBand="0" w:noVBand="1"/>
+      </w:tblPr>
+      <w:tblGrid>
+        <w:gridCol w:w="385"/>
+        <w:gridCol w:w="770"/>
+        <w:gridCol w:w="2433"/>
+        <w:gridCol w:w="2322"/>
+      </w:tblGrid>
+      <w:tr>
+        <w:tc>
+          <w:tcPr>
+            <w:tcW w:w="0" w:type="auto"/>
+            <w:tcBorders>
+              <w:top w:val="nil"/>
+              <w:left w:val="nil"/>
+              <w:right w:val="nil"/>
+            </w:tcBorders>
+          </w:tcPr>
+          <w:p>
+            <w:pPr>
+              <w:jc w:val="center"/>
+              <w:rPr>
+                <w:b/>
+              </w:rPr>
+            </w:pPr>
+          </w:p>
+        </w:tc>
+        <w:tc>
+          <w:tcPr>
+            <w:tcW w:w="667" w:type="dxa"/>
+            <w:tcBorders>
+              <w:top w:val="nil"/>
+              <w:left w:val="nil"/>
+            </w:tcBorders>
+            <w:vAlign w:val="center"/>
+          </w:tcPr>
+          <w:p>
+            <w:pPr>
+              <w:jc w:val="center"/>
+              <w:rPr>
+                <w:b/>
+              </w:rPr>
+            </w:pPr>
+          </w:p>
+        </w:tc>
+        <w:tc>
+          <w:tcPr>
+            <w:tcW w:w="2433" w:type="dxa"/>
+            <w:vAlign w:val="center"/>
+          </w:tcPr>
+          <w:p>
+            <w:pPr>
+              <w:jc w:val="center"/>
+              <w:rPr>
+                <w:b/>
+              </w:rPr>
+            </w:pPr>
+            <w:r>
+              <w:rPr>
+                <w:b/>
+              </w:rPr>
+              <w:t>Escenario de pruebas 1</w:t>
+            </w:r>
+          </w:p>
+        </w:tc>
+        <w:tc>
+          <w:tcPr>
+            <w:tcW w:w="0" w:type="auto"/>
+          </w:tcPr>
+          <w:p>
+            <w:pPr>
+              <w:jc w:val="center"/>
+              <w:rPr>
+                <w:b/>
+              </w:rPr>
+            </w:pPr>
+            <w:r>
+              <w:rPr>
+                <w:b/>
+              </w:rPr>
+              <w:t>Escenario de pruebas 2</w:t>
+            </w:r>
+          </w:p>
+        </w:tc>
+      </w:tr>
+      <w:tr>
+        <w:tc>
+          <w:tcPr>
+            <w:tcW w:w="0" w:type="auto"/>
+            <w:gridSpan w:val="2"/>
+            <w:vAlign w:val="center"/>
+          </w:tcPr>
+          <w:p>
+            <w:pPr>
+              <w:jc w:val="center"/>
+              <w:rPr>
+                <w:b/>
+              </w:rPr>
+            </w:pPr>
+            <w:r>
+              <w:rPr>
+                <w:b/>
+              </w:rPr>
+              <w:t>P</w:t>
+            </w:r>
+            <w:r>
+              <w:rPr>
+                <w:b/>
+              </w:rPr>
+              <w:t>RN.01.1</w:t>
+            </w:r>
+          </w:p>
+        </w:tc>
+        <w:tc>
+          <w:tcPr>
+            <w:tcW w:w="0" w:type="auto"/>
+          </w:tcPr>
+          <w:p>
+            <w:pPr>
+              <w:jc w:val="center"/>
+            </w:pPr>
+            <w:r>
+              <w:t>1</w:t>
+            </w:r>
+          </w:p>
+        </w:tc>
+        <w:tc>
+          <w:tcPr>
+            <w:tcW w:w="2322" w:type="dxa"/>
+          </w:tcPr>
+          <w:p>
+            <w:pPr>
+              <w:jc w:val="center"/>
+            </w:pPr>
+            <w:r>
+              <w:t>1</w:t>
+            </w:r>
+          </w:p>
+        </w:tc>
+      </w:tr>
+      <w:tr>
+        <w:tc>
+          <w:tcPr>
+            <w:tcW w:w="0" w:type="auto"/>
+            <w:gridSpan w:val="2"/>
+            <w:vAlign w:val="center"/>
+          </w:tcPr>
+          <w:p>
+            <w:pPr>
+              <w:jc w:val="center"/>
+              <w:rPr>
+                <w:b/>
+              </w:rPr>
+            </w:pPr>
+            <w:r>
+              <w:rPr>
+                <w:b/>
+              </w:rPr>
+              <w:t>P</w:t>
+            </w:r>
+            <w:r>
+              <w:rPr>
+                <w:b/>
+              </w:rPr>
+              <w:t>RN.01.2</w:t>
+            </w:r>
+          </w:p>
+        </w:tc>
+        <w:tc>
+          <w:tcPr>
+            <w:tcW w:w="0" w:type="auto"/>
+          </w:tcPr>
+          <w:p>
+            <w:pPr>
+              <w:jc w:val="center"/>
+            </w:pPr>
+            <w:r>
+              <w:t>1</w:t>
+            </w:r>
+          </w:p>
+        </w:tc>
+        <w:tc>
+          <w:tcPr>
+            <w:tcW w:w="2322" w:type="dxa"/>
+          </w:tcPr>
+          <w:p>
+            <w:pPr>
+              <w:jc w:val="center"/>
+            </w:pPr>
+            <w:r>
+              <w:t>1</w:t>
+            </w:r>
+          </w:p>
+        </w:tc>
+      </w:tr>
+      <w:tr>
+        <w:tc>
+          <w:tcPr>
+            <w:tcW w:w="0" w:type="auto"/>
+            <w:gridSpan w:val="2"/>
+            <w:vAlign w:val="center"/>
+          </w:tcPr>
+          <w:p>
+            <w:pPr>
+              <w:jc w:val="center"/>
+              <w:rPr>
+                <w:b/>
+              </w:rPr>
+            </w:pPr>
+            <w:r>
+              <w:rPr>
+                <w:b/>
+              </w:rPr>
+              <w:t>P</w:t>
+            </w:r>
+            <w:r>
+              <w:rPr>
+                <w:b/>
+              </w:rPr>
+              <w:t>RN.02.1</w:t>
+            </w:r>
+          </w:p>
+        </w:tc>
+        <w:tc>
+          <w:tcPr>
+            <w:tcW w:w="0" w:type="auto"/>
+          </w:tcPr>
+          <w:p>
+            <w:pPr>
+              <w:jc w:val="center"/>
+            </w:pPr>
+            <w:r>
+              <w:t>1</w:t>
+            </w:r>
+          </w:p>
+        </w:tc>
+        <w:tc>
+          <w:tcPr>
+            <w:tcW w:w="2322" w:type="dxa"/>
+          </w:tcPr>
+          <w:p>
+            <w:pPr>
+              <w:jc w:val="center"/>
+            </w:pPr>
+            <w:r>
+              <w:t>1</w:t>
+            </w:r>
+          </w:p>
+        </w:tc>
+      </w:tr>
+      <w:tr>
+        <w:tc>
+          <w:tcPr>
+            <w:tcW w:w="0" w:type="auto"/>
+            <w:gridSpan w:val="2"/>
+            <w:vAlign w:val="center"/>
+          </w:tcPr>
+          <w:p>
+            <w:pPr>
+              <w:jc w:val="center"/>
+              <w:rPr>
+                <w:b/>
+              </w:rPr>
+            </w:pPr>
+            <w:r>
+              <w:rPr>
+                <w:b/>
+              </w:rPr>
+              <w:t>P</w:t>
+            </w:r>
+            <w:r>
+              <w:rPr>
+                <w:b/>
+              </w:rPr>
+              <w:t>RN.02.2</w:t>
+            </w:r>
+          </w:p>
+        </w:tc>
+        <w:tc>
+          <w:tcPr>
+            <w:tcW w:w="0" w:type="auto"/>
+          </w:tcPr>
+          <w:p>
+            <w:pPr>
+              <w:jc w:val="center"/>
+            </w:pPr>
+            <w:r>
+              <w:t>1</w:t>
+            </w:r>
+          </w:p>
+        </w:tc>
+        <w:tc>
+          <w:tcPr>
+            <w:tcW w:w="2322" w:type="dxa"/>
+          </w:tcPr>
+          <w:p>
+            <w:pPr>
+              <w:jc w:val="center"/>
+            </w:pPr>
+            <w:r>
+              <w:t>1</w:t>
+            </w:r>
+          </w:p>
+        </w:tc>
+      </w:tr>
+      <w:tr>
+        <w:tc>
+          <w:tcPr>
+            <w:tcW w:w="0" w:type="auto"/>
+            <w:gridSpan w:val="2"/>
+            <w:vAlign w:val="center"/>
+          </w:tcPr>
+          <w:p>
+            <w:pPr>
+              <w:jc w:val="center"/>
+              <w:rPr>
+                <w:b/>
+              </w:rPr>
+            </w:pPr>
+            <w:r>
+              <w:rPr>
+                <w:b/>
+              </w:rPr>
+              <w:t>P</w:t>
+            </w:r>
+            <w:r>
+              <w:rPr>
+                <w:b/>
+              </w:rPr>
+              <w:t>RN.03.1</w:t>
+            </w:r>
+          </w:p>
+        </w:tc>
+        <w:tc>
+          <w:tcPr>
+            <w:tcW w:w="0" w:type="auto"/>
+          </w:tcPr>
+          <w:p>
+            <w:pPr>
+              <w:jc w:val="center"/>
+            </w:pPr>
+            <w:r>
+              <w:t>1</w:t>
+            </w:r>
+          </w:p>
+        </w:tc>
+        <w:tc>
+          <w:tcPr>
+            <w:tcW w:w="2322" w:type="dxa"/>
+          </w:tcPr>
+          <w:p>
+            <w:pPr>
+              <w:jc w:val="center"/>
+            </w:pPr>
+            <w:r>
+              <w:t>1</w:t>
+            </w:r>
+          </w:p>
+        </w:tc>
+      </w:tr>
+      <w:tr>
+        <w:tc>
+          <w:tcPr>
+            <w:tcW w:w="0" w:type="auto"/>
+            <w:gridSpan w:val="2"/>
+            <w:vAlign w:val="center"/>
+          </w:tcPr>
+          <w:p>
+            <w:pPr>
+              <w:jc w:val="center"/>
+              <w:rPr>
+                <w:b/>
+              </w:rPr>
+            </w:pPr>
+            <w:r>
+              <w:rPr>
+                <w:b/>
+              </w:rPr>
+              <w:t>P</w:t>
+            </w:r>
             <w:r>
               <w:rPr>
                 <w:b/>
@@ -23489,7 +24112,6 @@
         <w:tc>
           <w:tcPr>
             <w:tcW w:w="0" w:type="auto"/>
-            <w:vAlign w:val="center"/>
           </w:tcPr>
           <w:p>
             <w:pPr>
@@ -23502,12 +24124,177 @@
         </w:tc>
         <w:tc>
           <w:tcPr>
+            <w:tcW w:w="2322" w:type="dxa"/>
+          </w:tcPr>
+          <w:p>
+            <w:pPr>
+              <w:jc w:val="center"/>
+            </w:pPr>
+            <w:r>
+              <w:t>1</w:t>
+            </w:r>
+          </w:p>
+        </w:tc>
+      </w:tr>
+      <w:tr>
+        <w:tc>
+          <w:tcPr>
             <w:tcW w:w="0" w:type="auto"/>
-          </w:tcPr>
-          <w:p>
-            <w:pPr>
-              <w:jc w:val="center"/>
-            </w:pPr>
+            <w:gridSpan w:val="2"/>
+            <w:vAlign w:val="center"/>
+          </w:tcPr>
+          <w:p>
+            <w:pPr>
+              <w:jc w:val="center"/>
+              <w:rPr>
+                <w:b/>
+              </w:rPr>
+            </w:pPr>
+            <w:r>
+              <w:rPr>
+                <w:b/>
+              </w:rPr>
+              <w:t>P</w:t>
+            </w:r>
+            <w:r>
+              <w:rPr>
+                <w:b/>
+              </w:rPr>
+              <w:t>RNF.01.1</w:t>
+            </w:r>
+          </w:p>
+        </w:tc>
+        <w:tc>
+          <w:tcPr>
+            <w:tcW w:w="0" w:type="auto"/>
+          </w:tcPr>
+          <w:p>
+            <w:pPr>
+              <w:jc w:val="center"/>
+            </w:pPr>
+            <w:r>
+              <w:t>1</w:t>
+            </w:r>
+          </w:p>
+        </w:tc>
+        <w:tc>
+          <w:tcPr>
+            <w:tcW w:w="2322" w:type="dxa"/>
+          </w:tcPr>
+          <w:p>
+            <w:pPr>
+              <w:jc w:val="center"/>
+            </w:pPr>
+            <w:r>
+              <w:t>1</w:t>
+            </w:r>
+          </w:p>
+        </w:tc>
+      </w:tr>
+      <w:tr>
+        <w:tc>
+          <w:tcPr>
+            <w:tcW w:w="0" w:type="auto"/>
+            <w:gridSpan w:val="2"/>
+            <w:vAlign w:val="center"/>
+          </w:tcPr>
+          <w:p>
+            <w:pPr>
+              <w:jc w:val="center"/>
+              <w:rPr>
+                <w:b/>
+              </w:rPr>
+            </w:pPr>
+            <w:r>
+              <w:rPr>
+                <w:b/>
+              </w:rPr>
+              <w:t>P</w:t>
+            </w:r>
+            <w:r>
+              <w:rPr>
+                <w:b/>
+              </w:rPr>
+              <w:t>RNF.01.2</w:t>
+            </w:r>
+          </w:p>
+        </w:tc>
+        <w:tc>
+          <w:tcPr>
+            <w:tcW w:w="0" w:type="auto"/>
+          </w:tcPr>
+          <w:p>
+            <w:pPr>
+              <w:jc w:val="center"/>
+            </w:pPr>
+            <w:r>
+              <w:t>1</w:t>
+            </w:r>
+          </w:p>
+        </w:tc>
+        <w:tc>
+          <w:tcPr>
+            <w:tcW w:w="2322" w:type="dxa"/>
+          </w:tcPr>
+          <w:p>
+            <w:pPr>
+              <w:jc w:val="center"/>
+            </w:pPr>
+            <w:r>
+              <w:t>1</w:t>
+            </w:r>
+          </w:p>
+        </w:tc>
+      </w:tr>
+      <w:tr>
+        <w:tc>
+          <w:tcPr>
+            <w:tcW w:w="0" w:type="auto"/>
+            <w:gridSpan w:val="2"/>
+            <w:vAlign w:val="center"/>
+          </w:tcPr>
+          <w:p>
+            <w:pPr>
+              <w:jc w:val="center"/>
+            </w:pPr>
+            <w:r>
+              <w:rPr>
+                <w:b/>
+              </w:rPr>
+              <w:t>P</w:t>
+            </w:r>
+            <w:r>
+              <w:rPr>
+                <w:b/>
+              </w:rPr>
+              <w:t>RNF.02.1</w:t>
+            </w:r>
+          </w:p>
+        </w:tc>
+        <w:tc>
+          <w:tcPr>
+            <w:tcW w:w="0" w:type="auto"/>
+          </w:tcPr>
+          <w:p>
+            <w:pPr>
+              <w:jc w:val="center"/>
+            </w:pPr>
+            <w:r>
+              <w:t>1</w:t>
+            </w:r>
+          </w:p>
+        </w:tc>
+        <w:tc>
+          <w:tcPr>
+            <w:tcW w:w="2322" w:type="dxa"/>
+          </w:tcPr>
+          <w:p>
+            <w:pPr>
+              <w:jc w:val="center"/>
+            </w:pPr>
+            <w:r>
+              <w:t>1</w:t>
+            </w:r>
           </w:p>
         </w:tc>
       </w:tr>
@@ -23523,8 +24310,29 @@
           <w:szCs w:val="28"/>
         </w:rPr>
       </w:pPr>
-      <w:bookmarkStart w:id="51" w:name="_Toc435966284"/>
-      <w:r>
+      <w:bookmarkStart w:id="51" w:name="_GoBack"/>
+      <w:bookmarkEnd w:id="51"/>
+    </w:p>
+    <w:p>
+      <w:pPr>
+        <w:rPr>
+          <w:rFonts w:asciiTheme="majorHAnsi" w:eastAsiaTheme="majorEastAsia" w:hAnsiTheme="majorHAnsi" w:cstheme="majorBidi"/>
+          <w:b/>
+          <w:bCs/>
+          <w:color w:val="365F91" w:themeColor="accent1" w:themeShade="BF"/>
+          <w:sz w:val="28"/>
+          <w:szCs w:val="28"/>
+        </w:rPr>
+      </w:pPr>
+      <w:r>
+        <w:rPr>
+          <w:rFonts w:asciiTheme="majorHAnsi" w:eastAsiaTheme="majorEastAsia" w:hAnsiTheme="majorHAnsi" w:cstheme="majorBidi"/>
+          <w:b/>
+          <w:bCs/>
+          <w:color w:val="365F91" w:themeColor="accent1" w:themeShade="BF"/>
+          <w:sz w:val="28"/>
+          <w:szCs w:val="28"/>
+        </w:rPr>
         <w:br w:type="page"/>
       </w:r>
     </w:p>
@@ -23539,7 +24347,7 @@
         <w:lastRenderedPageBreak/>
         <w:t>Anexo</w:t>
       </w:r>
-      <w:bookmarkEnd w:id="51"/>
+      <w:bookmarkEnd w:id="50"/>
     </w:p>
     <w:p>
       <w:pPr>
@@ -23900,7 +24708,7 @@
           <w:color w:val="4F81BD" w:themeColor="accent1"/>
           <w:sz w:val="28"/>
           <w:szCs w:val="28"/>
-          <w:lang w:eastAsia="es-ES"/>
+          <w:lang w:val="es-ES_tradnl" w:eastAsia="es-ES_tradnl"/>
         </w:rPr>
         <w:drawing>
           <wp:inline distT="0" distB="0" distL="0" distR="0" wp14:anchorId="040F3DBF" wp14:editId="57C08A79">
@@ -24176,7 +24984,7 @@
           <w:color w:val="4F81BD" w:themeColor="accent1"/>
           <w:sz w:val="28"/>
           <w:szCs w:val="28"/>
-          <w:lang w:eastAsia="es-ES"/>
+          <w:lang w:val="es-ES_tradnl" w:eastAsia="es-ES_tradnl"/>
         </w:rPr>
         <w:drawing>
           <wp:inline distT="0" distB="0" distL="0" distR="0" wp14:anchorId="108D25BE" wp14:editId="11ED9F13">
@@ -24262,7 +25070,7 @@
       <w:r>
         <w:rPr>
           <w:noProof/>
-          <w:lang w:eastAsia="es-ES"/>
+          <w:lang w:val="es-ES_tradnl" w:eastAsia="es-ES_tradnl"/>
         </w:rPr>
         <w:lastRenderedPageBreak/>
         <mc:AlternateContent>
@@ -24348,7 +25156,7 @@
                 <v:stroke joinstyle="miter"/>
                 <v:path gradientshapeok="t" o:connecttype="rect"/>
               </v:shapetype>
-              <v:shape id="10 Cuadro de texto" o:spid="_x0000_s1026" type="#_x0000_t202" style="position:absolute;margin-left:-21.2pt;margin-top:376.65pt;width:742.25pt;height:.05pt;z-index:251660288;visibility:visible;mso-wrap-style:square;mso-wrap-distance-left:9pt;mso-wrap-distance-top:0;mso-wrap-distance-right:9pt;mso-wrap-distance-bottom:0;mso-position-horizontal:absolute;mso-position-horizontal-relative:text;mso-position-vertical:absolute;mso-position-vertical-relative:text;v-text-anchor:top" o:gfxdata="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" stroked="f">
+              <v:shape id="10 Cuadro de texto" o:spid="_x0000_s1026" type="#_x0000_t202" style="position:absolute;margin-left:-21.2pt;margin-top:376.65pt;width:742.25pt;height:.05pt;z-index:251660288;visibility:visible;mso-wrap-style:square;mso-wrap-distance-left:9pt;mso-wrap-distance-top:0;mso-wrap-distance-right:9pt;mso-wrap-distance-bottom:0;mso-position-horizontal:absolute;mso-position-horizontal-relative:text;mso-position-vertical:absolute;mso-position-vertical-relative:text;v-text-anchor:top" o:gfxdata="UEsDBBQABgAIAAAAIQC2gziS/gAAAOEBAAATAAAAW0NvbnRlbnRfVHlwZXNdLnhtbJSRQU7DMBBF 90jcwfIWJU67QAgl6YK0S0CoHGBkTxKLZGx5TGhvj5O2G0SRWNoz/78nu9wcxkFMGNg6quQqL6RA 0s5Y6ir5vt9lD1JwBDIwOMJKHpHlpr69KfdHjyxSmriSfYz+USnWPY7AufNIadK6MEJMx9ApD/oD OlTrorhX2lFEilmcO2RdNtjC5xDF9pCuTyYBB5bi6bQ4syoJ3g9WQ0ymaiLzg5KdCXlKLjvcW893 SUOqXwnz5DrgnHtJTxOsQfEKIT7DmDSUCaxw7Rqn8787ZsmRM9e2VmPeBN4uqYvTtW7jvijg9N/y JsXecLq0q+WD6m8AAAD//wMAUEsDBBQABgAIAAAAIQA4/SH/1gAAAJQBAAALAAAAX3JlbHMvLnJl bHOkkMFqwzAMhu+DvYPRfXGawxijTi+j0GvpHsDYimMaW0Yy2fr2M4PBMnrbUb/Q94l/f/hMi1qR JVI2sOt6UJgd+ZiDgffL8ekFlFSbvV0oo4EbChzGx4f9GRdb25HMsYhqlCwG5lrLq9biZkxWOiqY 22YiTra2kYMu1l1tQD30/bPm3wwYN0x18gb45AdQl1tp5j/sFB2T0FQ7R0nTNEV3j6o9feQzro1i OWA14Fm+Q8a1a8+Bvu/d/dMb2JY5uiPbhG/ktn4cqGU/er3pcvwCAAD//wMAUEsDBBQABgAIAAAA IQAFsr2ENwIAAHQEAAAOAAAAZHJzL2Uyb0RvYy54bWysVFGP2jAMfp+0/xDlfRTYYDdEOTFOTJPQ 3UncdM8hTWmlJM6cQMt+/Zy05bbbnqa9BMf+8rn+bLO8bY1mZ4W+BpvzyWjMmbISitoec/7tafvu hjMfhC2EBqtyflGe367evlk2bqGmUIEuFDIisX7RuJxXIbhFlnlZKSP8CJyyFCwBjQh0xWNWoGiI 3ehsOh7PswawcAhSeU/euy7IV4m/LJUMD2XpVWA65/RtIZ2YzkM8s9VSLI4oXFXL/jPEP3yFEbWl pFeqOxEEO2H9B5WpJYKHMowkmAzKspYq1UDVTMavqtlXwqlUC4nj3VUm//9o5f35EVldUO9IHisM 9WgyZpuTKBBYoVhQbYAoU+P8gtB7R/jQfoaWgIPfkzNW35Zo4i/VxShOjJeryMTDJDk/fZjOZx9n nEmKzd/PIkf28tShD18UGBaNnCN1MAkrzjsfOugAiZk86LrY1lrHSwxsNLKzoG43VR1UT/4bStuI tRBfdYSdR6Vx6bPEaruqohXaQ9tLcIDiQgogdKPkndzWlHYnfHgUSLNDRdM+hAc6Sg1NzqG3OKsA f/zNH/HUUopy1tAs5tx/PwlUnOmvlpodB3cwcDAOg2FPZgNU8IQ2zclk0gMMejBLBPNMa7KOWSgk rKRcOQ+DuQndRtCaSbVeJxCNpxNhZ/dORupB3qf2WaDrmxNn4x6GKRWLVz3qsKlLbn0KJHhqYBS0 U5EaHy802mkE+jWMu/PrPaFe/ixWPwEAAP//AwBQSwMEFAAGAAgAAAAhADxoRd/hAAAADAEAAA8A AABkcnMvZG93bnJldi54bWxMj7FOwzAQhnck3sE6JBbUOk1MQSFOVVUwwFIRurC58TUOxOcodtrw 9rhdYLy7T/99f7GabMeOOPjWkYTFPAGGVDvdUiNh9/EyewTmgyKtOkco4Qc9rMrrq0Ll2p3oHY9V aFgMIZ8rCSaEPufc1wat8nPXI8XbwQ1WhTgODdeDOsVw2/E0SZbcqpbiB6N63Bisv6vRStiKz625 Gw/Pb2uRDa+7cbP8aiopb2+m9ROwgFP4g+GsH9WhjE57N5L2rJMwE6mIqISH+ywDdiaESBfA9peV AF4W/H+J8hcAAP//AwBQSwECLQAUAAYACAAAACEAtoM4kv4AAADhAQAAEwAAAAAAAAAAAAAAAAAA AAAAW0NvbnRlbnRfVHlwZXNdLnhtbFBLAQItABQABgAIAAAAIQA4/SH/1gAAAJQBAAALAAAAAAAA AAAAAAAAAC8BAABfcmVscy8ucmVsc1BLAQItABQABgAIAAAAIQAFsr2ENwIAAHQEAAAOAAAAAAAA AAAAAAAAAC4CAABkcnMvZTJvRG9jLnhtbFBLAQItABQABgAIAAAAIQA8aEXf4QAAAAwBAAAPAAAA AAAAAAAAAAAAAJEEAABkcnMvZG93bnJldi54bWxQSwUGAAAAAAQABADzAAAAnwUAAAAA " stroked="f">
                 <v:textbox style="mso-fit-shape-to-text:t" inset="0,0,0,0">
                   <w:txbxContent>
                     <w:p>
@@ -24387,7 +25195,7 @@
       <w:r>
         <w:rPr>
           <w:noProof/>
-          <w:lang w:eastAsia="es-ES"/>
+          <w:lang w:val="es-ES_tradnl" w:eastAsia="es-ES_tradnl"/>
         </w:rPr>
         <w:drawing>
           <wp:anchor distT="0" distB="0" distL="114300" distR="114300" simplePos="0" relativeHeight="251658240" behindDoc="0" locked="0" layoutInCell="1" allowOverlap="1" wp14:anchorId="440CBDBA" wp14:editId="37D7652F">
@@ -24471,7 +25279,7 @@
       <w:r>
         <w:rPr>
           <w:noProof/>
-          <w:lang w:eastAsia="es-ES"/>
+          <w:lang w:val="es-ES_tradnl" w:eastAsia="es-ES_tradnl"/>
         </w:rPr>
         <w:drawing>
           <wp:inline distT="0" distB="0" distL="0" distR="0" wp14:anchorId="5D518308" wp14:editId="1B1CA446">
@@ -24620,7 +25428,7 @@
           <w:rPr>
             <w:noProof/>
           </w:rPr>
-          <w:t>27</w:t>
+          <w:t>29</w:t>
         </w:r>
         <w:r>
           <w:fldChar w:fldCharType="end"/>
@@ -29749,7 +30557,7 @@
 </file>
 
 <file path=customXml/itemProps1.xml><?xml version="1.0" encoding="utf-8"?>
-<ds:datastoreItem xmlns:ds="http://schemas.openxmlformats.org/officeDocument/2006/customXml" ds:itemID="{1F27C814-1705-4E40-B884-B7780A7DF391}">
+<ds:datastoreItem xmlns:ds="http://schemas.openxmlformats.org/officeDocument/2006/customXml" ds:itemID="{75BAE3CF-DD61-4065-A21D-4DDD49BB0D5E}">
   <ds:schemaRefs>
     <ds:schemaRef ds:uri="http://schemas.openxmlformats.org/officeDocument/2006/bibliography"/>
   </ds:schemaRefs>

</xml_diff>

<commit_message>
Escenarios de pruebas y matriz de trazabilidad
</commit_message>
<xml_diff>
--- a/Tercer Entregable/Espacio, Vida & Música - Entrega 3.docx
+++ b/Tercer Entregable/Espacio, Vida & Música - Entrega 3.docx
@@ -11,6 +11,14 @@
           <w:szCs w:val="72"/>
         </w:rPr>
       </w:pPr>
+      <w:r>
+        <w:rPr>
+          <w:rFonts w:cstheme="minorHAnsi"/>
+          <w:sz w:val="72"/>
+          <w:szCs w:val="72"/>
+        </w:rPr>
+        <w:tab/>
+      </w:r>
     </w:p>
     <w:p>
       <w:pPr>
@@ -1936,23 +1944,7 @@
                 <w:rFonts w:cstheme="minorHAnsi"/>
                 <w:noProof/>
               </w:rPr>
-              <w:t xml:space="preserve">8 – Matrices de </w:t>
-            </w:r>
-            <w:r>
-              <w:rPr>
-                <w:rStyle w:val="Hipervnculo"/>
-                <w:rFonts w:cstheme="minorHAnsi"/>
-                <w:noProof/>
-              </w:rPr>
-              <w:t>t</w:t>
-            </w:r>
-            <w:r>
-              <w:rPr>
-                <w:rStyle w:val="Hipervnculo"/>
-                <w:rFonts w:cstheme="minorHAnsi"/>
-                <w:noProof/>
-              </w:rPr>
-              <w:t>razabilidad</w:t>
+              <w:t>8 – Matrices de trazabilidad</w:t>
             </w:r>
             <w:r>
               <w:rPr>
@@ -21793,7 +21785,7 @@
               <w:jc w:val="center"/>
             </w:pPr>
             <w:r>
-              <w:t>X</w:t>
+              <w:t>1</w:t>
             </w:r>
           </w:p>
         </w:tc>
@@ -21806,7 +21798,7 @@
               <w:jc w:val="center"/>
             </w:pPr>
             <w:r>
-              <w:t>X</w:t>
+              <w:t>1</w:t>
             </w:r>
           </w:p>
         </w:tc>
@@ -21916,6 +21908,8 @@
             </w:r>
           </w:p>
         </w:tc>
+        <w:bookmarkStart w:id="50" w:name="_GoBack"/>
+        <w:bookmarkEnd w:id="50"/>
       </w:tr>
       <w:tr>
         <w:tc>
@@ -22423,13 +22417,7 @@
               <w:rPr>
                 <w:b/>
               </w:rPr>
-              <w:t>P</w:t>
-            </w:r>
-            <w:r>
-              <w:rPr>
-                <w:b/>
-              </w:rPr>
-              <w:t>RF.01.1</w:t>
+              <w:t>PRF.01.1</w:t>
             </w:r>
           </w:p>
         </w:tc>
@@ -22476,13 +22464,7 @@
               <w:rPr>
                 <w:b/>
               </w:rPr>
-              <w:t>P</w:t>
-            </w:r>
-            <w:r>
-              <w:rPr>
-                <w:b/>
-              </w:rPr>
-              <w:t>RF.01.2</w:t>
+              <w:t>PRF.01.2</w:t>
             </w:r>
           </w:p>
         </w:tc>
@@ -22532,13 +22514,7 @@
               <w:rPr>
                 <w:b/>
               </w:rPr>
-              <w:t>P</w:t>
-            </w:r>
-            <w:r>
-              <w:rPr>
-                <w:b/>
-              </w:rPr>
-              <w:t>RF.02.1</w:t>
+              <w:t>PRF.02.1</w:t>
             </w:r>
           </w:p>
         </w:tc>
@@ -22585,13 +22561,7 @@
               <w:rPr>
                 <w:b/>
               </w:rPr>
-              <w:t>PR</w:t>
-            </w:r>
-            <w:r>
-              <w:rPr>
-                <w:b/>
-              </w:rPr>
-              <w:t>F.02.2</w:t>
+              <w:t>PRF.02.2</w:t>
             </w:r>
           </w:p>
         </w:tc>
@@ -22638,13 +22608,7 @@
               <w:rPr>
                 <w:b/>
               </w:rPr>
-              <w:t>P</w:t>
-            </w:r>
-            <w:r>
-              <w:rPr>
-                <w:b/>
-              </w:rPr>
-              <w:t>RF.03.1</w:t>
+              <w:t>PRF.03.1</w:t>
             </w:r>
           </w:p>
         </w:tc>
@@ -22694,13 +22658,7 @@
               <w:rPr>
                 <w:b/>
               </w:rPr>
-              <w:t>P</w:t>
-            </w:r>
-            <w:r>
-              <w:rPr>
-                <w:b/>
-              </w:rPr>
-              <w:t>RF.03.2</w:t>
+              <w:t>PRF.03.2</w:t>
             </w:r>
           </w:p>
         </w:tc>
@@ -22750,13 +22708,7 @@
               <w:rPr>
                 <w:b/>
               </w:rPr>
-              <w:t>P</w:t>
-            </w:r>
-            <w:r>
-              <w:rPr>
-                <w:b/>
-              </w:rPr>
-              <w:t>RF.04.1</w:t>
+              <w:t>PRF.04.1</w:t>
             </w:r>
           </w:p>
         </w:tc>
@@ -22803,13 +22755,7 @@
               <w:rPr>
                 <w:b/>
               </w:rPr>
-              <w:t>P</w:t>
-            </w:r>
-            <w:r>
-              <w:rPr>
-                <w:b/>
-              </w:rPr>
-              <w:t>RF.04.2</w:t>
+              <w:t>PRF.04.2</w:t>
             </w:r>
           </w:p>
         </w:tc>
@@ -22856,13 +22802,7 @@
               <w:rPr>
                 <w:b/>
               </w:rPr>
-              <w:t>P</w:t>
-            </w:r>
-            <w:r>
-              <w:rPr>
-                <w:b/>
-              </w:rPr>
-              <w:t>RF.05.1</w:t>
+              <w:t>PRF.05.1</w:t>
             </w:r>
           </w:p>
         </w:tc>
@@ -22909,13 +22849,7 @@
               <w:rPr>
                 <w:b/>
               </w:rPr>
-              <w:t>P</w:t>
-            </w:r>
-            <w:r>
-              <w:rPr>
-                <w:b/>
-              </w:rPr>
-              <w:t>RF.05.2</w:t>
+              <w:t>PRF.05.2</w:t>
             </w:r>
           </w:p>
         </w:tc>
@@ -22962,13 +22896,7 @@
               <w:rPr>
                 <w:b/>
               </w:rPr>
-              <w:t>P</w:t>
-            </w:r>
-            <w:r>
-              <w:rPr>
-                <w:b/>
-              </w:rPr>
-              <w:t>RF.06.1</w:t>
+              <w:t>PRF.06.1</w:t>
             </w:r>
           </w:p>
         </w:tc>
@@ -23015,13 +22943,7 @@
               <w:rPr>
                 <w:b/>
               </w:rPr>
-              <w:t>P</w:t>
-            </w:r>
-            <w:r>
-              <w:rPr>
-                <w:b/>
-              </w:rPr>
-              <w:t>RF.06.2</w:t>
+              <w:t>PRF.06.2</w:t>
             </w:r>
           </w:p>
         </w:tc>
@@ -23045,7 +22967,7 @@
               <w:jc w:val="center"/>
             </w:pPr>
             <w:r>
-              <w:t>X</w:t>
+              <w:t>1</w:t>
             </w:r>
           </w:p>
         </w:tc>
@@ -23068,13 +22990,7 @@
               <w:rPr>
                 <w:b/>
               </w:rPr>
-              <w:t>P</w:t>
-            </w:r>
-            <w:r>
-              <w:rPr>
-                <w:b/>
-              </w:rPr>
-              <w:t>RF.07.1</w:t>
+              <w:t>PRF.07.1</w:t>
             </w:r>
           </w:p>
         </w:tc>
@@ -23124,13 +23040,7 @@
               <w:rPr>
                 <w:b/>
               </w:rPr>
-              <w:t>P</w:t>
-            </w:r>
-            <w:r>
-              <w:rPr>
-                <w:b/>
-              </w:rPr>
-              <w:t>RF.07.2</w:t>
+              <w:t>PRF.07.2</w:t>
             </w:r>
           </w:p>
         </w:tc>
@@ -23177,13 +23087,7 @@
               <w:rPr>
                 <w:b/>
               </w:rPr>
-              <w:t>P</w:t>
-            </w:r>
-            <w:r>
-              <w:rPr>
-                <w:b/>
-              </w:rPr>
-              <w:t>RF.08.1</w:t>
+              <w:t>PRF.08.1</w:t>
             </w:r>
           </w:p>
         </w:tc>
@@ -23232,13 +23136,7 @@
               <w:rPr>
                 <w:b/>
               </w:rPr>
-              <w:t>P</w:t>
-            </w:r>
-            <w:r>
-              <w:rPr>
-                <w:b/>
-              </w:rPr>
-              <w:t>RF.08.2</w:t>
+              <w:t>PRF.08.2</w:t>
             </w:r>
           </w:p>
         </w:tc>
@@ -23287,13 +23185,7 @@
               <w:rPr>
                 <w:b/>
               </w:rPr>
-              <w:t>P</w:t>
-            </w:r>
-            <w:r>
-              <w:rPr>
-                <w:b/>
-              </w:rPr>
-              <w:t>RF.09.1</w:t>
+              <w:t>PRF.09.1</w:t>
             </w:r>
           </w:p>
         </w:tc>
@@ -23342,13 +23234,7 @@
               <w:rPr>
                 <w:b/>
               </w:rPr>
-              <w:t>P</w:t>
-            </w:r>
-            <w:r>
-              <w:rPr>
-                <w:b/>
-              </w:rPr>
-              <w:t>RF.09.2</w:t>
+              <w:t>PRF.09.2</w:t>
             </w:r>
           </w:p>
         </w:tc>
@@ -23397,13 +23283,7 @@
               <w:rPr>
                 <w:b/>
               </w:rPr>
-              <w:t>P</w:t>
-            </w:r>
-            <w:r>
-              <w:rPr>
-                <w:b/>
-              </w:rPr>
-              <w:t>RF.10.1</w:t>
+              <w:t>PRF.10.1</w:t>
             </w:r>
           </w:p>
         </w:tc>
@@ -23449,13 +23329,7 @@
               <w:rPr>
                 <w:b/>
               </w:rPr>
-              <w:t>P</w:t>
-            </w:r>
-            <w:r>
-              <w:rPr>
-                <w:b/>
-              </w:rPr>
-              <w:t>RF.10.2</w:t>
+              <w:t>PRF.10.2</w:t>
             </w:r>
           </w:p>
         </w:tc>
@@ -23501,13 +23375,7 @@
               <w:rPr>
                 <w:b/>
               </w:rPr>
-              <w:t>P</w:t>
-            </w:r>
-            <w:r>
-              <w:rPr>
-                <w:b/>
-              </w:rPr>
-              <w:t>RF.11.1</w:t>
+              <w:t>PRF.11.1</w:t>
             </w:r>
           </w:p>
         </w:tc>
@@ -23521,7 +23389,7 @@
               <w:jc w:val="center"/>
             </w:pPr>
             <w:r>
-              <w:t>X</w:t>
+              <w:t>1</w:t>
             </w:r>
           </w:p>
         </w:tc>
@@ -23534,7 +23402,7 @@
               <w:jc w:val="center"/>
             </w:pPr>
             <w:r>
-              <w:t>X</w:t>
+              <w:t>1</w:t>
             </w:r>
           </w:p>
         </w:tc>
@@ -23557,13 +23425,7 @@
               <w:rPr>
                 <w:b/>
               </w:rPr>
-              <w:t>P</w:t>
-            </w:r>
-            <w:r>
-              <w:rPr>
-                <w:b/>
-              </w:rPr>
-              <w:t>RF.11.2</w:t>
+              <w:t>PRF.11.2</w:t>
             </w:r>
           </w:p>
         </w:tc>
@@ -23577,7 +23439,7 @@
               <w:jc w:val="center"/>
             </w:pPr>
             <w:r>
-              <w:t>X</w:t>
+              <w:t>1</w:t>
             </w:r>
           </w:p>
         </w:tc>
@@ -23590,7 +23452,7 @@
               <w:jc w:val="center"/>
             </w:pPr>
             <w:r>
-              <w:t>X</w:t>
+              <w:t>1</w:t>
             </w:r>
           </w:p>
         </w:tc>
@@ -23616,13 +23478,7 @@
               <w:rPr>
                 <w:b/>
               </w:rPr>
-              <w:t>P</w:t>
-            </w:r>
-            <w:r>
-              <w:rPr>
-                <w:b/>
-              </w:rPr>
-              <w:t>RF.12.1</w:t>
+              <w:t>PRF.12.1</w:t>
             </w:r>
           </w:p>
         </w:tc>
@@ -23672,13 +23528,7 @@
               <w:rPr>
                 <w:b/>
               </w:rPr>
-              <w:t>P</w:t>
-            </w:r>
-            <w:r>
-              <w:rPr>
-                <w:b/>
-              </w:rPr>
-              <w:t>RF.12.2</w:t>
+              <w:t>PRF.12.2</w:t>
             </w:r>
           </w:p>
         </w:tc>
@@ -23712,7 +23562,7 @@
       </w:tr>
     </w:tbl>
     <w:p>
-      <w:bookmarkStart w:id="50" w:name="_Toc435966284"/>
+      <w:bookmarkStart w:id="51" w:name="_Toc435966284"/>
       <w:r>
         <w:br w:type="page"/>
       </w:r>
@@ -23824,13 +23674,7 @@
               <w:rPr>
                 <w:b/>
               </w:rPr>
-              <w:t>P</w:t>
-            </w:r>
-            <w:r>
-              <w:rPr>
-                <w:b/>
-              </w:rPr>
-              <w:t>RN.01.1</w:t>
+              <w:t>PRN.01.1</w:t>
             </w:r>
           </w:p>
         </w:tc>
@@ -23879,13 +23723,7 @@
               <w:rPr>
                 <w:b/>
               </w:rPr>
-              <w:t>P</w:t>
-            </w:r>
-            <w:r>
-              <w:rPr>
-                <w:b/>
-              </w:rPr>
-              <w:t>RN.01.2</w:t>
+              <w:t>PRN.01.2</w:t>
             </w:r>
           </w:p>
         </w:tc>
@@ -23934,13 +23772,7 @@
               <w:rPr>
                 <w:b/>
               </w:rPr>
-              <w:t>P</w:t>
-            </w:r>
-            <w:r>
-              <w:rPr>
-                <w:b/>
-              </w:rPr>
-              <w:t>RN.02.1</w:t>
+              <w:t>PRN.02.1</w:t>
             </w:r>
           </w:p>
         </w:tc>
@@ -23989,13 +23821,7 @@
               <w:rPr>
                 <w:b/>
               </w:rPr>
-              <w:t>P</w:t>
-            </w:r>
-            <w:r>
-              <w:rPr>
-                <w:b/>
-              </w:rPr>
-              <w:t>RN.02.2</w:t>
+              <w:t>PRN.02.2</w:t>
             </w:r>
           </w:p>
         </w:tc>
@@ -24044,13 +23870,7 @@
               <w:rPr>
                 <w:b/>
               </w:rPr>
-              <w:t>P</w:t>
-            </w:r>
-            <w:r>
-              <w:rPr>
-                <w:b/>
-              </w:rPr>
-              <w:t>RN.03.1</w:t>
+              <w:t>PRN.03.1</w:t>
             </w:r>
           </w:p>
         </w:tc>
@@ -24099,13 +23919,7 @@
               <w:rPr>
                 <w:b/>
               </w:rPr>
-              <w:t>P</w:t>
-            </w:r>
-            <w:r>
-              <w:rPr>
-                <w:b/>
-              </w:rPr>
-              <w:t>RN.03.2</w:t>
+              <w:t>PRN.03.2</w:t>
             </w:r>
           </w:p>
         </w:tc>
@@ -24154,13 +23968,7 @@
               <w:rPr>
                 <w:b/>
               </w:rPr>
-              <w:t>P</w:t>
-            </w:r>
-            <w:r>
-              <w:rPr>
-                <w:b/>
-              </w:rPr>
-              <w:t>RNF.01.1</w:t>
+              <w:t>PRNF.01.1</w:t>
             </w:r>
           </w:p>
         </w:tc>
@@ -24209,13 +24017,7 @@
               <w:rPr>
                 <w:b/>
               </w:rPr>
-              <w:t>P</w:t>
-            </w:r>
-            <w:r>
-              <w:rPr>
-                <w:b/>
-              </w:rPr>
-              <w:t>RNF.01.2</w:t>
+              <w:t>PRNF.01.2</w:t>
             </w:r>
           </w:p>
         </w:tc>
@@ -24261,13 +24063,7 @@
               <w:rPr>
                 <w:b/>
               </w:rPr>
-              <w:t>P</w:t>
-            </w:r>
-            <w:r>
-              <w:rPr>
-                <w:b/>
-              </w:rPr>
-              <w:t>RNF.02.1</w:t>
+              <w:t>PRNF.02.1</w:t>
             </w:r>
           </w:p>
         </w:tc>
@@ -24310,8 +24106,6 @@
           <w:szCs w:val="28"/>
         </w:rPr>
       </w:pPr>
-      <w:bookmarkStart w:id="51" w:name="_GoBack"/>
-      <w:bookmarkEnd w:id="51"/>
     </w:p>
     <w:p>
       <w:pPr>
@@ -24347,7 +24141,7 @@
         <w:lastRenderedPageBreak/>
         <w:t>Anexo</w:t>
       </w:r>
-      <w:bookmarkEnd w:id="50"/>
+      <w:bookmarkEnd w:id="51"/>
     </w:p>
     <w:p>
       <w:pPr>
@@ -25428,7 +25222,7 @@
           <w:rPr>
             <w:noProof/>
           </w:rPr>
-          <w:t>29</w:t>
+          <w:t>28</w:t>
         </w:r>
         <w:r>
           <w:fldChar w:fldCharType="end"/>
@@ -30557,7 +30351,7 @@
 </file>
 
 <file path=customXml/itemProps1.xml><?xml version="1.0" encoding="utf-8"?>
-<ds:datastoreItem xmlns:ds="http://schemas.openxmlformats.org/officeDocument/2006/customXml" ds:itemID="{75BAE3CF-DD61-4065-A21D-4DDD49BB0D5E}">
+<ds:datastoreItem xmlns:ds="http://schemas.openxmlformats.org/officeDocument/2006/customXml" ds:itemID="{74EE93C9-6805-4E78-8BCF-27F9DAF8F326}">
   <ds:schemaRefs>
     <ds:schemaRef ds:uri="http://schemas.openxmlformats.org/officeDocument/2006/bibliography"/>
   </ds:schemaRefs>

</xml_diff>

<commit_message>
Acta añadida a la entrega
</commit_message>
<xml_diff>
--- a/Tercer Entregable/Espacio, Vida & Música - Entrega 3.docx
+++ b/Tercer Entregable/Espacio, Vida & Música - Entrega 3.docx
@@ -4340,7 +4340,7 @@
       <w:r>
         <w:rPr>
           <w:noProof/>
-          <w:lang w:val="es-ES_tradnl" w:eastAsia="es-ES_tradnl"/>
+          <w:lang w:eastAsia="es-ES"/>
         </w:rPr>
         <w:drawing>
           <wp:inline distT="0" distB="0" distL="0" distR="0">
@@ -4400,27 +4400,14 @@
       <w:r>
         <w:t xml:space="preserve">Imagen </w:t>
       </w:r>
-      <w:r>
-        <w:fldChar w:fldCharType="begin"/>
-      </w:r>
-      <w:r>
-        <w:instrText xml:space="preserve"> SEQ Imagen \* ARABIC </w:instrText>
-      </w:r>
-      <w:r>
-        <w:fldChar w:fldCharType="separate"/>
-      </w:r>
-      <w:r>
-        <w:rPr>
-          <w:noProof/>
-        </w:rPr>
-        <w:t>1</w:t>
-      </w:r>
-      <w:r>
-        <w:rPr>
-          <w:noProof/>
-        </w:rPr>
-        <w:fldChar w:fldCharType="end"/>
-      </w:r>
+      <w:fldSimple w:instr=" SEQ Imagen \* ARABIC ">
+        <w:r>
+          <w:rPr>
+            <w:noProof/>
+          </w:rPr>
+          <w:t>1</w:t>
+        </w:r>
+      </w:fldSimple>
       <w:r>
         <w:t>: BPMN registro</w:t>
       </w:r>
@@ -4438,7 +4425,7 @@
       <w:r>
         <w:rPr>
           <w:noProof/>
-          <w:lang w:val="es-ES_tradnl" w:eastAsia="es-ES_tradnl"/>
+          <w:lang w:eastAsia="es-ES"/>
         </w:rPr>
         <w:lastRenderedPageBreak/>
         <w:drawing>
@@ -4490,47 +4477,32 @@
           </wp:inline>
         </w:drawing>
       </w:r>
-      <w:bookmarkStart w:id="8" w:name="_GoBack"/>
-      <w:bookmarkEnd w:id="8"/>
       <w:r>
         <w:t xml:space="preserve"> </w:t>
       </w:r>
       <w:r>
         <w:t xml:space="preserve">Imagen </w:t>
       </w:r>
-      <w:r>
-        <w:fldChar w:fldCharType="begin"/>
-      </w:r>
-      <w:r>
-        <w:instrText xml:space="preserve"> SEQ Imagen \* ARABIC </w:instrText>
-      </w:r>
-      <w:r>
-        <w:fldChar w:fldCharType="separate"/>
-      </w:r>
+      <w:fldSimple w:instr=" SEQ Imagen \* ARABIC ">
+        <w:r>
+          <w:rPr>
+            <w:noProof/>
+          </w:rPr>
+          <w:t>2</w:t>
+        </w:r>
+      </w:fldSimple>
+      <w:r>
+        <w:t>: BPMN pagos</w:t>
+      </w:r>
+    </w:p>
+    <w:p>
+      <w:pPr>
+        <w:keepNext/>
+      </w:pPr>
       <w:r>
         <w:rPr>
           <w:noProof/>
-        </w:rPr>
-        <w:t>2</w:t>
-      </w:r>
-      <w:r>
-        <w:rPr>
-          <w:noProof/>
-        </w:rPr>
-        <w:fldChar w:fldCharType="end"/>
-      </w:r>
-      <w:r>
-        <w:t>: BPMN pagos</w:t>
-      </w:r>
-    </w:p>
-    <w:p>
-      <w:pPr>
-        <w:keepNext/>
-      </w:pPr>
-      <w:r>
-        <w:rPr>
-          <w:noProof/>
-          <w:lang w:val="es-ES_tradnl" w:eastAsia="es-ES_tradnl"/>
+          <w:lang w:eastAsia="es-ES"/>
         </w:rPr>
         <w:lastRenderedPageBreak/>
         <w:drawing>
@@ -4599,27 +4571,14 @@
       <w:r>
         <w:t xml:space="preserve">Imagen </w:t>
       </w:r>
-      <w:r>
-        <w:fldChar w:fldCharType="begin"/>
-      </w:r>
-      <w:r>
-        <w:instrText xml:space="preserve"> SEQ Imagen \* ARABIC </w:instrText>
-      </w:r>
-      <w:r>
-        <w:fldChar w:fldCharType="separate"/>
-      </w:r>
-      <w:r>
-        <w:rPr>
-          <w:noProof/>
-        </w:rPr>
-        <w:t>3</w:t>
-      </w:r>
-      <w:r>
-        <w:rPr>
-          <w:noProof/>
-        </w:rPr>
-        <w:fldChar w:fldCharType="end"/>
-      </w:r>
+      <w:fldSimple w:instr=" SEQ Imagen \* ARABIC ">
+        <w:r>
+          <w:rPr>
+            <w:noProof/>
+          </w:rPr>
+          <w:t>3</w:t>
+        </w:r>
+      </w:fldSimple>
       <w:r>
         <w:t>: BPMN préstamos</w:t>
       </w:r>
@@ -4633,7 +4592,7 @@
           <w:szCs w:val="24"/>
         </w:rPr>
       </w:pPr>
-      <w:bookmarkStart w:id="9" w:name="VisionGeneralDelSistema"/>
+      <w:bookmarkStart w:id="8" w:name="VisionGeneralDelSistema"/>
       <w:r>
         <w:rPr>
           <w:rFonts w:cstheme="minorHAnsi"/>
@@ -4674,8 +4633,8 @@
           <w:szCs w:val="26"/>
         </w:rPr>
       </w:pPr>
-      <w:bookmarkStart w:id="10" w:name="_4_–_Visión"/>
-      <w:bookmarkEnd w:id="10"/>
+      <w:bookmarkStart w:id="9" w:name="_4_–_Visión"/>
+      <w:bookmarkEnd w:id="9"/>
       <w:r>
         <w:rPr>
           <w:rFonts w:asciiTheme="majorHAnsi" w:hAnsiTheme="majorHAnsi"/>
@@ -5007,7 +4966,7 @@
           <w:rFonts w:asciiTheme="minorHAnsi" w:hAnsiTheme="minorHAnsi" w:cstheme="minorHAnsi"/>
         </w:rPr>
       </w:pPr>
-      <w:bookmarkStart w:id="11" w:name="_Toc437515092"/>
+      <w:bookmarkStart w:id="10" w:name="_Toc437515092"/>
       <w:r>
         <w:rPr>
           <w:rFonts w:asciiTheme="minorHAnsi" w:hAnsiTheme="minorHAnsi" w:cstheme="minorHAnsi"/>
@@ -5015,7 +4974,7 @@
         <w:lastRenderedPageBreak/>
         <w:t>4 – Visión general del sistema</w:t>
       </w:r>
-      <w:bookmarkEnd w:id="11"/>
+      <w:bookmarkEnd w:id="10"/>
       <w:r>
         <w:rPr>
           <w:rFonts w:asciiTheme="minorHAnsi" w:hAnsiTheme="minorHAnsi" w:cstheme="minorHAnsi"/>
@@ -5065,7 +5024,7 @@
         <w:fldChar w:fldCharType="end"/>
       </w:r>
     </w:p>
-    <w:bookmarkEnd w:id="9"/>
+    <w:bookmarkEnd w:id="8"/>
     <w:p>
       <w:pPr>
         <w:rPr>
@@ -5082,8 +5041,8 @@
           <w:szCs w:val="24"/>
         </w:rPr>
       </w:pPr>
-      <w:bookmarkStart w:id="12" w:name="_Toc435493941"/>
-      <w:bookmarkStart w:id="13" w:name="_Toc435966244"/>
+      <w:bookmarkStart w:id="11" w:name="_Toc435493941"/>
+      <w:bookmarkStart w:id="12" w:name="_Toc435966244"/>
       <w:r>
         <w:rPr>
           <w:rFonts w:asciiTheme="majorHAnsi" w:hAnsiTheme="majorHAnsi"/>
@@ -5101,8 +5060,8 @@
         </w:rPr>
         <w:t>.</w:t>
       </w:r>
+      <w:bookmarkEnd w:id="11"/>
       <w:bookmarkEnd w:id="12"/>
-      <w:bookmarkEnd w:id="13"/>
       <w:r>
         <w:rPr>
           <w:rFonts w:cstheme="minorHAnsi"/>
@@ -5194,8 +5153,8 @@
           <w:szCs w:val="24"/>
         </w:rPr>
       </w:pPr>
-      <w:bookmarkStart w:id="14" w:name="_Toc435493942"/>
-      <w:bookmarkStart w:id="15" w:name="_Toc435966245"/>
+      <w:bookmarkStart w:id="13" w:name="_Toc435493942"/>
+      <w:bookmarkStart w:id="14" w:name="_Toc435966245"/>
       <w:r>
         <w:rPr>
           <w:rFonts w:asciiTheme="majorHAnsi" w:hAnsiTheme="majorHAnsi"/>
@@ -5205,8 +5164,8 @@
         </w:rPr>
         <w:t>HU-2.</w:t>
       </w:r>
+      <w:bookmarkEnd w:id="13"/>
       <w:bookmarkEnd w:id="14"/>
-      <w:bookmarkEnd w:id="15"/>
       <w:r>
         <w:rPr>
           <w:rStyle w:val="Ttulo2Car"/>
@@ -5291,8 +5250,8 @@
           <w:szCs w:val="24"/>
         </w:rPr>
       </w:pPr>
-      <w:bookmarkStart w:id="16" w:name="_Toc435493943"/>
-      <w:bookmarkStart w:id="17" w:name="_Toc435966246"/>
+      <w:bookmarkStart w:id="15" w:name="_Toc435493943"/>
+      <w:bookmarkStart w:id="16" w:name="_Toc435966246"/>
       <w:r>
         <w:rPr>
           <w:rFonts w:asciiTheme="majorHAnsi" w:hAnsiTheme="majorHAnsi"/>
@@ -5311,8 +5270,8 @@
         </w:rPr>
         <w:t>.</w:t>
       </w:r>
+      <w:bookmarkEnd w:id="15"/>
       <w:bookmarkEnd w:id="16"/>
-      <w:bookmarkEnd w:id="17"/>
       <w:r>
         <w:rPr>
           <w:rStyle w:val="Ttulo2Car"/>
@@ -5584,9 +5543,9 @@
           <w:rFonts w:asciiTheme="minorHAnsi" w:hAnsiTheme="minorHAnsi" w:cstheme="minorHAnsi"/>
         </w:rPr>
       </w:pPr>
-      <w:bookmarkStart w:id="18" w:name="_5_–_Catálogo"/>
-      <w:bookmarkStart w:id="19" w:name="_Toc437515093"/>
-      <w:bookmarkEnd w:id="18"/>
+      <w:bookmarkStart w:id="17" w:name="_5_–_Catálogo"/>
+      <w:bookmarkStart w:id="18" w:name="_Toc437515093"/>
+      <w:bookmarkEnd w:id="17"/>
       <w:r>
         <w:rPr>
           <w:rFonts w:asciiTheme="minorHAnsi" w:hAnsiTheme="minorHAnsi" w:cstheme="minorHAnsi"/>
@@ -5606,7 +5565,7 @@
         </w:rPr>
         <w:t>Catálogo de requisitos</w:t>
       </w:r>
-      <w:bookmarkEnd w:id="19"/>
+      <w:bookmarkEnd w:id="18"/>
       <w:r>
         <w:rPr>
           <w:rFonts w:asciiTheme="minorHAnsi" w:hAnsiTheme="minorHAnsi" w:cstheme="minorHAnsi"/>
@@ -5668,11 +5627,11 @@
         <w:pStyle w:val="Ttulo2"/>
         <w:jc w:val="both"/>
       </w:pPr>
-      <w:bookmarkStart w:id="20" w:name="_Toc437515094"/>
+      <w:bookmarkStart w:id="19" w:name="_Toc437515094"/>
       <w:r>
         <w:t>Requisitos de información</w:t>
       </w:r>
-      <w:bookmarkEnd w:id="20"/>
+      <w:bookmarkEnd w:id="19"/>
     </w:p>
     <w:p>
       <w:pPr>
@@ -6725,11 +6684,11 @@
         <w:pStyle w:val="Ttulo2"/>
         <w:jc w:val="both"/>
       </w:pPr>
-      <w:bookmarkStart w:id="21" w:name="_Toc437515095"/>
+      <w:bookmarkStart w:id="20" w:name="_Toc437515095"/>
       <w:r>
         <w:t>Reglas de negocio</w:t>
       </w:r>
-      <w:bookmarkEnd w:id="21"/>
+      <w:bookmarkEnd w:id="20"/>
     </w:p>
     <w:p>
       <w:pPr>
@@ -6744,7 +6703,7 @@
           <w:sz w:val="24"/>
         </w:rPr>
       </w:pPr>
-      <w:bookmarkStart w:id="22" w:name="_Toc435966254"/>
+      <w:bookmarkStart w:id="21" w:name="_Toc435966254"/>
       <w:r>
         <w:rPr>
           <w:rFonts w:asciiTheme="majorHAnsi" w:hAnsiTheme="majorHAnsi"/>
@@ -6754,7 +6713,7 @@
         </w:rPr>
         <w:t>RN-01</w:t>
       </w:r>
-      <w:bookmarkEnd w:id="22"/>
+      <w:bookmarkEnd w:id="21"/>
       <w:r>
         <w:rPr>
           <w:b/>
@@ -6849,7 +6808,7 @@
           <w:sz w:val="24"/>
         </w:rPr>
       </w:pPr>
-      <w:bookmarkStart w:id="23" w:name="_Toc435966255"/>
+      <w:bookmarkStart w:id="22" w:name="_Toc435966255"/>
       <w:r>
         <w:rPr>
           <w:rFonts w:asciiTheme="majorHAnsi" w:hAnsiTheme="majorHAnsi"/>
@@ -6859,7 +6818,7 @@
         </w:rPr>
         <w:t>RN-02</w:t>
       </w:r>
-      <w:bookmarkEnd w:id="23"/>
+      <w:bookmarkEnd w:id="22"/>
       <w:r>
         <w:rPr>
           <w:b/>
@@ -6918,7 +6877,7 @@
           <w:b/>
         </w:rPr>
       </w:pPr>
-      <w:bookmarkStart w:id="24" w:name="_Toc435966256"/>
+      <w:bookmarkStart w:id="23" w:name="_Toc435966256"/>
       <w:r>
         <w:rPr>
           <w:rFonts w:asciiTheme="majorHAnsi" w:hAnsiTheme="majorHAnsi"/>
@@ -6928,7 +6887,7 @@
         </w:rPr>
         <w:t>RN-03</w:t>
       </w:r>
-      <w:bookmarkEnd w:id="24"/>
+      <w:bookmarkEnd w:id="23"/>
       <w:r>
         <w:rPr>
           <w:b/>
@@ -6992,12 +6951,12 @@
         <w:pStyle w:val="Ttulo2"/>
         <w:jc w:val="both"/>
       </w:pPr>
-      <w:bookmarkStart w:id="25" w:name="_Toc437515096"/>
+      <w:bookmarkStart w:id="24" w:name="_Toc437515096"/>
       <w:r>
         <w:lastRenderedPageBreak/>
         <w:t>Requisitos funcionales</w:t>
       </w:r>
-      <w:bookmarkEnd w:id="25"/>
+      <w:bookmarkEnd w:id="24"/>
     </w:p>
     <w:p>
       <w:pPr>
@@ -7015,7 +6974,7 @@
           <w:lang w:val="es-ES_tradnl"/>
         </w:rPr>
       </w:pPr>
-      <w:bookmarkStart w:id="26" w:name="_Toc435966258"/>
+      <w:bookmarkStart w:id="25" w:name="_Toc435966258"/>
       <w:r>
         <w:rPr>
           <w:rFonts w:asciiTheme="majorHAnsi" w:hAnsiTheme="majorHAnsi"/>
@@ -7025,7 +6984,7 @@
         </w:rPr>
         <w:t>RF-01</w:t>
       </w:r>
-      <w:bookmarkEnd w:id="26"/>
+      <w:bookmarkEnd w:id="25"/>
       <w:r>
         <w:rPr>
           <w:rFonts w:asciiTheme="majorHAnsi" w:eastAsia="Times New Roman" w:hAnsiTheme="majorHAnsi" w:cs="Times New Roman"/>
@@ -7172,7 +7131,7 @@
           <w:lang w:val="es-ES_tradnl"/>
         </w:rPr>
       </w:pPr>
-      <w:bookmarkStart w:id="27" w:name="_Toc435966259"/>
+      <w:bookmarkStart w:id="26" w:name="_Toc435966259"/>
       <w:r>
         <w:rPr>
           <w:rFonts w:asciiTheme="majorHAnsi" w:hAnsiTheme="majorHAnsi"/>
@@ -7182,7 +7141,7 @@
         </w:rPr>
         <w:t>RF-02</w:t>
       </w:r>
-      <w:bookmarkEnd w:id="27"/>
+      <w:bookmarkEnd w:id="26"/>
       <w:r>
         <w:rPr>
           <w:rFonts w:asciiTheme="majorHAnsi" w:eastAsia="Times New Roman" w:hAnsiTheme="majorHAnsi" w:cs="Times New Roman"/>
@@ -7338,7 +7297,7 @@
           <w:lang w:val="es-ES_tradnl"/>
         </w:rPr>
       </w:pPr>
-      <w:bookmarkStart w:id="28" w:name="_Toc435966260"/>
+      <w:bookmarkStart w:id="27" w:name="_Toc435966260"/>
       <w:r>
         <w:rPr>
           <w:rFonts w:asciiTheme="majorHAnsi" w:hAnsiTheme="majorHAnsi"/>
@@ -7348,7 +7307,7 @@
         </w:rPr>
         <w:t>RF-03</w:t>
       </w:r>
-      <w:bookmarkEnd w:id="28"/>
+      <w:bookmarkEnd w:id="27"/>
       <w:r>
         <w:rPr>
           <w:rFonts w:asciiTheme="majorHAnsi" w:eastAsia="Times New Roman" w:hAnsiTheme="majorHAnsi" w:cs="Times New Roman"/>
@@ -7531,7 +7490,7 @@
           <w:lang w:val="es-ES_tradnl"/>
         </w:rPr>
       </w:pPr>
-      <w:bookmarkStart w:id="29" w:name="_Toc435966261"/>
+      <w:bookmarkStart w:id="28" w:name="_Toc435966261"/>
       <w:r>
         <w:rPr>
           <w:rFonts w:asciiTheme="majorHAnsi" w:hAnsiTheme="majorHAnsi"/>
@@ -7541,7 +7500,7 @@
         </w:rPr>
         <w:t>RF-04</w:t>
       </w:r>
-      <w:bookmarkEnd w:id="29"/>
+      <w:bookmarkEnd w:id="28"/>
       <w:r>
         <w:rPr>
           <w:rFonts w:asciiTheme="majorHAnsi" w:hAnsiTheme="majorHAnsi" w:cstheme="majorHAnsi"/>
@@ -7713,7 +7672,7 @@
           <w:szCs w:val="24"/>
         </w:rPr>
       </w:pPr>
-      <w:bookmarkStart w:id="30" w:name="_Toc435966262"/>
+      <w:bookmarkStart w:id="29" w:name="_Toc435966262"/>
       <w:r>
         <w:rPr>
           <w:rFonts w:asciiTheme="majorHAnsi" w:hAnsiTheme="majorHAnsi"/>
@@ -7723,7 +7682,7 @@
         </w:rPr>
         <w:t>RF-05</w:t>
       </w:r>
-      <w:bookmarkEnd w:id="30"/>
+      <w:bookmarkEnd w:id="29"/>
       <w:r>
         <w:rPr>
           <w:b/>
@@ -8350,12 +8309,12 @@
       <w:pPr>
         <w:pStyle w:val="Ttulo2"/>
       </w:pPr>
-      <w:bookmarkStart w:id="31" w:name="_Toc437515097"/>
+      <w:bookmarkStart w:id="30" w:name="_Toc437515097"/>
       <w:r>
         <w:lastRenderedPageBreak/>
         <w:t>Requisitos no funcionales</w:t>
       </w:r>
-      <w:bookmarkEnd w:id="31"/>
+      <w:bookmarkEnd w:id="30"/>
     </w:p>
     <w:p/>
     <w:p>
@@ -8492,9 +8451,9 @@
           <w:rFonts w:asciiTheme="minorHAnsi" w:hAnsiTheme="minorHAnsi" w:cstheme="minorHAnsi"/>
         </w:rPr>
       </w:pPr>
-      <w:bookmarkStart w:id="32" w:name="_6_–_Pruebas"/>
-      <w:bookmarkStart w:id="33" w:name="_Toc437515098"/>
-      <w:bookmarkEnd w:id="32"/>
+      <w:bookmarkStart w:id="31" w:name="_6_–_Pruebas"/>
+      <w:bookmarkStart w:id="32" w:name="_Toc437515098"/>
+      <w:bookmarkEnd w:id="31"/>
       <w:r>
         <w:rPr>
           <w:rFonts w:asciiTheme="minorHAnsi" w:hAnsiTheme="minorHAnsi" w:cstheme="minorHAnsi"/>
@@ -8514,7 +8473,7 @@
         </w:rPr>
         <w:t>Pruebas de aceptación</w:t>
       </w:r>
-      <w:bookmarkEnd w:id="33"/>
+      <w:bookmarkEnd w:id="32"/>
       <w:r>
         <w:rPr>
           <w:rFonts w:asciiTheme="minorHAnsi" w:hAnsiTheme="minorHAnsi" w:cstheme="minorHAnsi"/>
@@ -8580,7 +8539,7 @@
         <w:pStyle w:val="Ttulo2"/>
         <w:jc w:val="both"/>
       </w:pPr>
-      <w:bookmarkStart w:id="34" w:name="_Toc437515099"/>
+      <w:bookmarkStart w:id="33" w:name="_Toc437515099"/>
       <w:r>
         <w:rPr>
           <w:rFonts w:cstheme="minorHAnsi"/>
@@ -8590,7 +8549,7 @@
       <w:r>
         <w:t>de los requisitos de información</w:t>
       </w:r>
-      <w:bookmarkEnd w:id="34"/>
+      <w:bookmarkEnd w:id="33"/>
     </w:p>
     <w:p>
       <w:pPr>
@@ -9438,7 +9397,7 @@
         <w:pStyle w:val="Ttulo2"/>
         <w:jc w:val="both"/>
       </w:pPr>
-      <w:bookmarkStart w:id="35" w:name="_Toc437515100"/>
+      <w:bookmarkStart w:id="34" w:name="_Toc437515100"/>
       <w:r>
         <w:rPr>
           <w:rFonts w:cstheme="minorHAnsi"/>
@@ -9466,7 +9425,7 @@
       <w:r>
         <w:t>reglas de negocio</w:t>
       </w:r>
-      <w:bookmarkEnd w:id="35"/>
+      <w:bookmarkEnd w:id="34"/>
     </w:p>
     <w:p/>
     <w:p>
@@ -9735,7 +9694,7 @@
           <w:b w:val="0"/>
         </w:rPr>
       </w:pPr>
-      <w:bookmarkStart w:id="36" w:name="_Toc437515101"/>
+      <w:bookmarkStart w:id="35" w:name="_Toc437515101"/>
       <w:r>
         <w:rPr>
           <w:rStyle w:val="Ttulo2Car"/>
@@ -9761,7 +9720,7 @@
       <w:r>
         <w:t>funcionales</w:t>
       </w:r>
-      <w:bookmarkEnd w:id="36"/>
+      <w:bookmarkEnd w:id="35"/>
     </w:p>
     <w:p>
       <w:pPr>
@@ -9878,7 +9837,7 @@
         </w:rPr>
         <w:t>PR</w:t>
       </w:r>
-      <w:bookmarkStart w:id="37" w:name="_Toc435966275"/>
+      <w:bookmarkStart w:id="36" w:name="_Toc435966275"/>
       <w:r>
         <w:rPr>
           <w:rFonts w:asciiTheme="majorHAnsi" w:hAnsiTheme="majorHAnsi"/>
@@ -9888,7 +9847,7 @@
         </w:rPr>
         <w:t>F-0</w:t>
       </w:r>
-      <w:bookmarkEnd w:id="37"/>
+      <w:bookmarkEnd w:id="36"/>
       <w:r>
         <w:rPr>
           <w:rFonts w:asciiTheme="majorHAnsi" w:hAnsiTheme="majorHAnsi"/>
@@ -10233,7 +10192,7 @@
         </w:rPr>
         <w:t>Un usuario tiene 3 faltas, el director no llama a su responsable.</w:t>
       </w:r>
-      <w:bookmarkStart w:id="38" w:name="_Toc435966278"/>
+      <w:bookmarkStart w:id="37" w:name="_Toc435966278"/>
     </w:p>
     <w:p>
       <w:pPr>
@@ -10253,7 +10212,7 @@
         </w:rPr>
         <w:t>PRF-05</w:t>
       </w:r>
-      <w:bookmarkEnd w:id="38"/>
+      <w:bookmarkEnd w:id="37"/>
     </w:p>
     <w:p>
       <w:pPr>
@@ -11154,7 +11113,7 @@
           <w:szCs w:val="24"/>
         </w:rPr>
       </w:pPr>
-      <w:bookmarkStart w:id="39" w:name="_Toc437515102"/>
+      <w:bookmarkStart w:id="38" w:name="_Toc437515102"/>
       <w:r>
         <w:rPr>
           <w:sz w:val="24"/>
@@ -11170,7 +11129,7 @@
         </w:rPr>
         <w:t>equisitos no funcionales</w:t>
       </w:r>
-      <w:bookmarkEnd w:id="39"/>
+      <w:bookmarkEnd w:id="38"/>
     </w:p>
     <w:p>
       <w:pPr>
@@ -11463,8 +11422,8 @@
           <w:docGrid w:linePitch="360"/>
         </w:sectPr>
       </w:pPr>
-      <w:bookmarkStart w:id="40" w:name="_7_–_Modelo"/>
-      <w:bookmarkEnd w:id="40"/>
+      <w:bookmarkStart w:id="39" w:name="_7_–_Modelo"/>
+      <w:bookmarkEnd w:id="39"/>
     </w:p>
     <w:p>
       <w:pPr>
@@ -11476,7 +11435,7 @@
           <w:rFonts w:asciiTheme="minorHAnsi" w:hAnsiTheme="minorHAnsi" w:cstheme="minorHAnsi"/>
         </w:rPr>
       </w:pPr>
-      <w:bookmarkStart w:id="41" w:name="_Toc437515103"/>
+      <w:bookmarkStart w:id="40" w:name="_Toc437515103"/>
       <w:r>
         <w:rPr>
           <w:rFonts w:asciiTheme="minorHAnsi" w:hAnsiTheme="minorHAnsi" w:cstheme="minorHAnsi"/>
@@ -11484,7 +11443,7 @@
         <w:lastRenderedPageBreak/>
         <w:t>7 – Modelo conceptual</w:t>
       </w:r>
-      <w:bookmarkEnd w:id="41"/>
+      <w:bookmarkEnd w:id="40"/>
       <w:r>
         <w:rPr>
           <w:rFonts w:asciiTheme="minorHAnsi" w:hAnsiTheme="minorHAnsi" w:cstheme="minorHAnsi"/>
@@ -11542,7 +11501,7 @@
       <w:r>
         <w:rPr>
           <w:noProof/>
-          <w:lang w:val="es-ES_tradnl" w:eastAsia="es-ES_tradnl"/>
+          <w:lang w:eastAsia="es-ES"/>
         </w:rPr>
         <w:drawing>
           <wp:inline distT="0" distB="0" distL="0" distR="0" wp14:anchorId="3E886CD4" wp14:editId="12C3D251">
@@ -11608,39 +11567,26 @@
       <w:r>
         <w:t xml:space="preserve">Imagen </w:t>
       </w:r>
-      <w:r>
-        <w:fldChar w:fldCharType="begin"/>
-      </w:r>
-      <w:r>
-        <w:instrText xml:space="preserve"> SEQ Imagen \* ARABIC </w:instrText>
-      </w:r>
-      <w:r>
-        <w:fldChar w:fldCharType="separate"/>
-      </w:r>
+      <w:fldSimple w:instr=" SEQ Imagen \* ARABIC ">
+        <w:r>
+          <w:rPr>
+            <w:noProof/>
+          </w:rPr>
+          <w:t>4</w:t>
+        </w:r>
+      </w:fldSimple>
+      <w:r>
+        <w:t>: UML</w:t>
+      </w:r>
+    </w:p>
+    <w:p>
+      <w:pPr>
+        <w:keepNext/>
+      </w:pPr>
       <w:r>
         <w:rPr>
           <w:noProof/>
-        </w:rPr>
-        <w:t>4</w:t>
-      </w:r>
-      <w:r>
-        <w:rPr>
-          <w:noProof/>
-        </w:rPr>
-        <w:fldChar w:fldCharType="end"/>
-      </w:r>
-      <w:r>
-        <w:t>: UML</w:t>
-      </w:r>
-    </w:p>
-    <w:p>
-      <w:pPr>
-        <w:keepNext/>
-      </w:pPr>
-      <w:r>
-        <w:rPr>
-          <w:noProof/>
-          <w:lang w:val="es-ES_tradnl" w:eastAsia="es-ES_tradnl"/>
+          <w:lang w:eastAsia="es-ES"/>
         </w:rPr>
         <w:lastRenderedPageBreak/>
         <w:drawing>
@@ -11701,39 +11647,26 @@
       <w:r>
         <w:t xml:space="preserve">Imagen </w:t>
       </w:r>
-      <w:r>
-        <w:fldChar w:fldCharType="begin"/>
-      </w:r>
-      <w:r>
-        <w:instrText xml:space="preserve"> SEQ Imagen \* ARABIC </w:instrText>
-      </w:r>
-      <w:r>
-        <w:fldChar w:fldCharType="separate"/>
-      </w:r>
+      <w:fldSimple w:instr=" SEQ Imagen \* ARABIC ">
+        <w:r>
+          <w:rPr>
+            <w:noProof/>
+          </w:rPr>
+          <w:t>5</w:t>
+        </w:r>
+      </w:fldSimple>
+      <w:r>
+        <w:t>: Escenario de pruebas 1</w:t>
+      </w:r>
+    </w:p>
+    <w:p>
+      <w:pPr>
+        <w:keepNext/>
+      </w:pPr>
       <w:r>
         <w:rPr>
           <w:noProof/>
-        </w:rPr>
-        <w:t>5</w:t>
-      </w:r>
-      <w:r>
-        <w:rPr>
-          <w:noProof/>
-        </w:rPr>
-        <w:fldChar w:fldCharType="end"/>
-      </w:r>
-      <w:r>
-        <w:t>: Escenario de pruebas 1</w:t>
-      </w:r>
-    </w:p>
-    <w:p>
-      <w:pPr>
-        <w:keepNext/>
-      </w:pPr>
-      <w:r>
-        <w:rPr>
-          <w:noProof/>
-          <w:lang w:val="es-ES_tradnl" w:eastAsia="es-ES_tradnl"/>
+          <w:lang w:eastAsia="es-ES"/>
         </w:rPr>
         <w:lastRenderedPageBreak/>
         <w:drawing>
@@ -11800,27 +11733,14 @@
       <w:r>
         <w:t xml:space="preserve">Imagen </w:t>
       </w:r>
-      <w:r>
-        <w:fldChar w:fldCharType="begin"/>
-      </w:r>
-      <w:r>
-        <w:instrText xml:space="preserve"> SEQ Imagen \* ARABIC </w:instrText>
-      </w:r>
-      <w:r>
-        <w:fldChar w:fldCharType="separate"/>
-      </w:r>
-      <w:r>
-        <w:rPr>
-          <w:noProof/>
-        </w:rPr>
-        <w:t>6</w:t>
-      </w:r>
-      <w:r>
-        <w:rPr>
-          <w:noProof/>
-        </w:rPr>
-        <w:fldChar w:fldCharType="end"/>
-      </w:r>
+      <w:fldSimple w:instr=" SEQ Imagen \* ARABIC ">
+        <w:r>
+          <w:rPr>
+            <w:noProof/>
+          </w:rPr>
+          <w:t>6</w:t>
+        </w:r>
+      </w:fldSimple>
       <w:r>
         <w:t>: Escenario de pruebas 2</w:t>
       </w:r>
@@ -11835,9 +11755,9 @@
           <w:rFonts w:asciiTheme="minorHAnsi" w:hAnsiTheme="minorHAnsi" w:cstheme="minorHAnsi"/>
         </w:rPr>
       </w:pPr>
-      <w:bookmarkStart w:id="42" w:name="_8_–_Matrices"/>
-      <w:bookmarkStart w:id="43" w:name="_Toc437515104"/>
-      <w:bookmarkEnd w:id="42"/>
+      <w:bookmarkStart w:id="41" w:name="_8_–_Matrices"/>
+      <w:bookmarkStart w:id="42" w:name="_Toc437515104"/>
+      <w:bookmarkEnd w:id="41"/>
       <w:r>
         <w:rPr>
           <w:rFonts w:asciiTheme="minorHAnsi" w:hAnsiTheme="minorHAnsi" w:cstheme="minorHAnsi"/>
@@ -11845,7 +11765,7 @@
         <w:lastRenderedPageBreak/>
         <w:t>8 – Matrices de trazabilidad</w:t>
       </w:r>
-      <w:bookmarkEnd w:id="43"/>
+      <w:bookmarkEnd w:id="42"/>
       <w:r>
         <w:rPr>
           <w:rFonts w:asciiTheme="minorHAnsi" w:hAnsiTheme="minorHAnsi" w:cstheme="minorHAnsi"/>
@@ -11900,13 +11820,13 @@
         <w:pStyle w:val="Ttulo2"/>
         <w:spacing w:before="600"/>
       </w:pPr>
-      <w:bookmarkStart w:id="44" w:name="_Toc435966281"/>
-      <w:bookmarkStart w:id="45" w:name="_Toc437515105"/>
+      <w:bookmarkStart w:id="43" w:name="_Toc435966281"/>
+      <w:bookmarkStart w:id="44" w:name="_Toc437515105"/>
       <w:r>
         <w:t>Pruebas de aceptación/Requisitos</w:t>
       </w:r>
+      <w:bookmarkEnd w:id="43"/>
       <w:bookmarkEnd w:id="44"/>
-      <w:bookmarkEnd w:id="45"/>
     </w:p>
     <w:p/>
     <w:tbl>
@@ -20611,19 +20531,19 @@
           <w:docGrid w:linePitch="360"/>
         </w:sectPr>
       </w:pPr>
-      <w:bookmarkStart w:id="46" w:name="_Toc435966282"/>
+      <w:bookmarkStart w:id="45" w:name="_Toc435966282"/>
     </w:p>
     <w:p>
       <w:pPr>
         <w:pStyle w:val="Ttulo2"/>
       </w:pPr>
-      <w:bookmarkStart w:id="47" w:name="_Toc437515106"/>
+      <w:bookmarkStart w:id="46" w:name="_Toc437515106"/>
       <w:r>
         <w:lastRenderedPageBreak/>
         <w:t>Requisitos/UML</w:t>
       </w:r>
+      <w:bookmarkEnd w:id="45"/>
       <w:bookmarkEnd w:id="46"/>
-      <w:bookmarkEnd w:id="47"/>
     </w:p>
     <w:tbl>
       <w:tblPr>
@@ -24354,25 +24274,25 @@
           <w:docGrid w:linePitch="360"/>
         </w:sectPr>
       </w:pPr>
-      <w:bookmarkStart w:id="48" w:name="_Toc435966283"/>
+      <w:bookmarkStart w:id="47" w:name="_Toc435966283"/>
     </w:p>
     <w:p>
       <w:pPr>
         <w:pStyle w:val="Ttulo2"/>
       </w:pPr>
-      <w:bookmarkStart w:id="49" w:name="_Toc437515107"/>
+      <w:bookmarkStart w:id="48" w:name="_Toc437515107"/>
       <w:r>
         <w:lastRenderedPageBreak/>
         <w:t>Pruebas de aceptación/Escenarios de prueba</w:t>
       </w:r>
+      <w:bookmarkEnd w:id="47"/>
+      <w:r>
+        <w:t xml:space="preserve"> </w:t>
+      </w:r>
+      <w:r>
+        <w:t>(POR HACER)</w:t>
+      </w:r>
       <w:bookmarkEnd w:id="48"/>
-      <w:r>
-        <w:t xml:space="preserve"> </w:t>
-      </w:r>
-      <w:r>
-        <w:t>(POR HACER)</w:t>
-      </w:r>
-      <w:bookmarkEnd w:id="49"/>
     </w:p>
     <w:p/>
     <w:tbl>
@@ -27739,12 +27659,12 @@
           <w:bottom w:val="single" w:sz="4" w:space="1" w:color="auto"/>
         </w:pBdr>
       </w:pPr>
-      <w:bookmarkStart w:id="50" w:name="_Toc437515108"/>
+      <w:bookmarkStart w:id="49" w:name="_Toc437515108"/>
       <w:r>
         <w:lastRenderedPageBreak/>
         <w:t>Anexo</w:t>
       </w:r>
-      <w:bookmarkEnd w:id="50"/>
+      <w:bookmarkEnd w:id="49"/>
     </w:p>
     <w:p>
       <w:pPr>
@@ -27756,10 +27676,10 @@
           <w:szCs w:val="26"/>
         </w:rPr>
       </w:pPr>
-      <w:bookmarkStart w:id="51" w:name="_Toc435493936"/>
-      <w:bookmarkStart w:id="52" w:name="_Toc435966285"/>
-      <w:bookmarkStart w:id="53" w:name="_Toc437515109"/>
-      <w:bookmarkStart w:id="54" w:name="Actas"/>
+      <w:bookmarkStart w:id="50" w:name="_Toc435493936"/>
+      <w:bookmarkStart w:id="51" w:name="_Toc435966285"/>
+      <w:bookmarkStart w:id="52" w:name="_Toc437515109"/>
+      <w:bookmarkStart w:id="53" w:name="Actas"/>
     </w:p>
     <w:p>
       <w:pPr>
@@ -27782,9 +27702,9 @@
         </w:rPr>
         <w:t>Acta 1</w:t>
       </w:r>
+      <w:bookmarkEnd w:id="50"/>
       <w:bookmarkEnd w:id="51"/>
       <w:bookmarkEnd w:id="52"/>
-      <w:bookmarkEnd w:id="53"/>
       <w:r>
         <w:rPr>
           <w:rFonts w:asciiTheme="majorHAnsi" w:hAnsiTheme="majorHAnsi"/>
@@ -27836,7 +27756,7 @@
         <w:fldChar w:fldCharType="end"/>
       </w:r>
     </w:p>
-    <w:bookmarkEnd w:id="54"/>
+    <w:bookmarkEnd w:id="53"/>
     <w:p>
       <w:pPr>
         <w:spacing w:after="0" w:line="240" w:lineRule="auto"/>
@@ -27983,8 +27903,8 @@
           <w:szCs w:val="28"/>
         </w:rPr>
       </w:pPr>
-      <w:bookmarkStart w:id="55" w:name="__DdeLink__18_826484530"/>
-      <w:bookmarkEnd w:id="55"/>
+      <w:bookmarkStart w:id="54" w:name="__DdeLink__18_826484530"/>
+      <w:bookmarkEnd w:id="54"/>
     </w:p>
     <w:p>
       <w:pPr>
@@ -27997,9 +27917,9 @@
           <w:szCs w:val="26"/>
         </w:rPr>
       </w:pPr>
-      <w:bookmarkStart w:id="56" w:name="_Toc435493937"/>
-      <w:bookmarkStart w:id="57" w:name="_Toc435966286"/>
-      <w:bookmarkStart w:id="58" w:name="_Toc437515110"/>
+      <w:bookmarkStart w:id="55" w:name="_Toc435493937"/>
+      <w:bookmarkStart w:id="56" w:name="_Toc435966286"/>
+      <w:bookmarkStart w:id="57" w:name="_Toc437515110"/>
       <w:r>
         <w:rPr>
           <w:rFonts w:asciiTheme="majorHAnsi" w:hAnsiTheme="majorHAnsi"/>
@@ -28010,9 +27930,9 @@
         </w:rPr>
         <w:t>Acta 2</w:t>
       </w:r>
+      <w:bookmarkEnd w:id="55"/>
       <w:bookmarkEnd w:id="56"/>
       <w:bookmarkEnd w:id="57"/>
-      <w:bookmarkEnd w:id="58"/>
     </w:p>
     <w:p>
       <w:pPr>
@@ -28143,7 +28063,7 @@
           <w:color w:val="4F81BD" w:themeColor="accent1"/>
           <w:sz w:val="28"/>
           <w:szCs w:val="28"/>
-          <w:lang w:val="es-ES_tradnl" w:eastAsia="es-ES_tradnl"/>
+          <w:lang w:eastAsia="es-ES"/>
         </w:rPr>
         <w:drawing>
           <wp:inline distT="0" distB="0" distL="0" distR="0" wp14:anchorId="040F3DBF" wp14:editId="57C08A79">
@@ -28208,8 +28128,8 @@
           <w:szCs w:val="26"/>
         </w:rPr>
       </w:pPr>
-      <w:bookmarkStart w:id="59" w:name="_Toc435966287"/>
-      <w:bookmarkStart w:id="60" w:name="_Toc437515111"/>
+      <w:bookmarkStart w:id="58" w:name="_Toc435966287"/>
+      <w:bookmarkStart w:id="59" w:name="_Toc437515111"/>
       <w:r>
         <w:rPr>
           <w:rFonts w:asciiTheme="majorHAnsi" w:hAnsiTheme="majorHAnsi"/>
@@ -28221,8 +28141,8 @@
         <w:lastRenderedPageBreak/>
         <w:t>Acta 3</w:t>
       </w:r>
+      <w:bookmarkEnd w:id="58"/>
       <w:bookmarkEnd w:id="59"/>
-      <w:bookmarkEnd w:id="60"/>
     </w:p>
     <w:p>
       <w:pPr>
@@ -28392,6 +28312,57 @@
           <w:szCs w:val="24"/>
         </w:rPr>
       </w:pPr>
+      <w:bookmarkStart w:id="60" w:name="_GoBack"/>
+      <w:r>
+        <w:rPr>
+          <w:noProof/>
+          <w:sz w:val="24"/>
+          <w:szCs w:val="24"/>
+          <w:lang w:eastAsia="es-ES"/>
+        </w:rPr>
+        <w:drawing>
+          <wp:inline distT="0" distB="0" distL="0" distR="0">
+            <wp:extent cx="4833257" cy="6648002"/>
+            <wp:effectExtent l="0" t="0" r="5715" b="635"/>
+            <wp:docPr id="2" name="0 Imagen"/>
+            <wp:cNvGraphicFramePr>
+              <a:graphicFrameLocks xmlns:a="http://schemas.openxmlformats.org/drawingml/2006/main" noChangeAspect="1"/>
+            </wp:cNvGraphicFramePr>
+            <a:graphic xmlns:a="http://schemas.openxmlformats.org/drawingml/2006/main">
+              <a:graphicData uri="http://schemas.openxmlformats.org/drawingml/2006/picture">
+                <pic:pic xmlns:pic="http://schemas.openxmlformats.org/drawingml/2006/picture">
+                  <pic:nvPicPr>
+                    <pic:cNvPr id="0" name="Acta.jpg"/>
+                    <pic:cNvPicPr/>
+                  </pic:nvPicPr>
+                  <pic:blipFill>
+                    <a:blip r:embed="rId22" cstate="print">
+                      <a:extLst>
+                        <a:ext uri="{28A0092B-C50C-407E-A947-70E740481C1C}">
+                          <a14:useLocalDpi xmlns:a14="http://schemas.microsoft.com/office/drawing/2010/main" val="0"/>
+                        </a:ext>
+                      </a:extLst>
+                    </a:blip>
+                    <a:stretch>
+                      <a:fillRect/>
+                    </a:stretch>
+                  </pic:blipFill>
+                  <pic:spPr>
+                    <a:xfrm>
+                      <a:off x="0" y="0"/>
+                      <a:ext cx="4830365" cy="6644024"/>
+                    </a:xfrm>
+                    <a:prstGeom prst="rect">
+                      <a:avLst/>
+                    </a:prstGeom>
+                  </pic:spPr>
+                </pic:pic>
+              </a:graphicData>
+            </a:graphic>
+          </wp:inline>
+        </w:drawing>
+      </w:r>
+      <w:bookmarkEnd w:id="60"/>
     </w:p>
     <w:p>
       <w:pPr>
@@ -28401,9 +28372,15 @@
         <w:ind w:left="720"/>
         <w:jc w:val="both"/>
       </w:pPr>
-      <w:r>
-        <w:t xml:space="preserve"> </w:t>
-      </w:r>
+    </w:p>
+    <w:p>
+      <w:pPr>
+        <w:widowControl w:val="0"/>
+        <w:suppressAutoHyphens/>
+        <w:spacing w:after="0" w:line="240" w:lineRule="auto"/>
+        <w:ind w:left="720"/>
+        <w:jc w:val="both"/>
+      </w:pPr>
     </w:p>
     <w:p>
       <w:pPr>
@@ -28418,8 +28395,9 @@
           <w:color w:val="4F81BD" w:themeColor="accent1"/>
           <w:sz w:val="28"/>
           <w:szCs w:val="28"/>
-          <w:lang w:val="es-ES_tradnl" w:eastAsia="es-ES_tradnl"/>
-        </w:rPr>
+          <w:lang w:eastAsia="es-ES"/>
+        </w:rPr>
+        <w:lastRenderedPageBreak/>
         <w:drawing>
           <wp:inline distT="0" distB="0" distL="0" distR="0" wp14:anchorId="108D25BE" wp14:editId="11ED9F13">
             <wp:extent cx="3454022" cy="4724400"/>
@@ -28436,7 +28414,7 @@
                     <pic:cNvPicPr/>
                   </pic:nvPicPr>
                   <pic:blipFill>
-                    <a:blip r:embed="rId22" cstate="print">
+                    <a:blip r:embed="rId23" cstate="print">
                       <a:extLst>
                         <a:ext uri="{28A0092B-C50C-407E-A947-70E740481C1C}">
                           <a14:useLocalDpi xmlns:a14="http://schemas.microsoft.com/office/drawing/2010/main" val="0"/>
@@ -28470,27 +28448,14 @@
       <w:r>
         <w:t xml:space="preserve">Imagen </w:t>
       </w:r>
-      <w:r>
-        <w:fldChar w:fldCharType="begin"/>
-      </w:r>
-      <w:r>
-        <w:instrText xml:space="preserve"> SEQ Imagen \* ARABIC </w:instrText>
-      </w:r>
-      <w:r>
-        <w:fldChar w:fldCharType="separate"/>
-      </w:r>
-      <w:r>
-        <w:rPr>
-          <w:noProof/>
-        </w:rPr>
-        <w:t>7</w:t>
-      </w:r>
-      <w:r>
-        <w:rPr>
-          <w:noProof/>
-        </w:rPr>
-        <w:fldChar w:fldCharType="end"/>
-      </w:r>
+      <w:fldSimple w:instr=" SEQ Imagen \* ARABIC ">
+        <w:r>
+          <w:rPr>
+            <w:noProof/>
+          </w:rPr>
+          <w:t>7</w:t>
+        </w:r>
+      </w:fldSimple>
       <w:r>
         <w:t>: Folleto promocional</w:t>
       </w:r>
@@ -28517,7 +28482,7 @@
       <w:r>
         <w:rPr>
           <w:noProof/>
-          <w:lang w:val="es-ES_tradnl" w:eastAsia="es-ES_tradnl"/>
+          <w:lang w:eastAsia="es-ES"/>
         </w:rPr>
         <w:lastRenderedPageBreak/>
         <mc:AlternateContent>
@@ -28568,27 +28533,14 @@
                             <w:r>
                               <w:t xml:space="preserve">Imagen </w:t>
                             </w:r>
-                            <w:r>
-                              <w:fldChar w:fldCharType="begin"/>
-                            </w:r>
-                            <w:r>
-                              <w:instrText xml:space="preserve"> SEQ Imagen \* ARABIC </w:instrText>
-                            </w:r>
-                            <w:r>
-                              <w:fldChar w:fldCharType="separate"/>
-                            </w:r>
-                            <w:r>
-                              <w:rPr>
-                                <w:noProof/>
-                              </w:rPr>
-                              <w:t>8</w:t>
-                            </w:r>
-                            <w:r>
-                              <w:rPr>
-                                <w:noProof/>
-                              </w:rPr>
-                              <w:fldChar w:fldCharType="end"/>
-                            </w:r>
+                            <w:fldSimple w:instr=" SEQ Imagen \* ARABIC ">
+                              <w:r>
+                                <w:rPr>
+                                  <w:noProof/>
+                                </w:rPr>
+                                <w:t>8</w:t>
+                              </w:r>
+                            </w:fldSimple>
                             <w:r>
                               <w:t>:</w:t>
                             </w:r>
@@ -28655,7 +28607,7 @@
       <w:r>
         <w:rPr>
           <w:noProof/>
-          <w:lang w:val="es-ES_tradnl" w:eastAsia="es-ES_tradnl"/>
+          <w:lang w:eastAsia="es-ES"/>
         </w:rPr>
         <w:drawing>
           <wp:anchor distT="0" distB="0" distL="114300" distR="114300" simplePos="0" relativeHeight="251658240" behindDoc="0" locked="0" layoutInCell="1" allowOverlap="1" wp14:anchorId="440CBDBA" wp14:editId="37D7652F">
@@ -28683,7 +28635,7 @@
                     </pic:cNvPicPr>
                   </pic:nvPicPr>
                   <pic:blipFill rotWithShape="1">
-                    <a:blip r:embed="rId23">
+                    <a:blip r:embed="rId24">
                       <a:extLst>
                         <a:ext uri="{28A0092B-C50C-407E-A947-70E740481C1C}">
                           <a14:useLocalDpi xmlns:a14="http://schemas.microsoft.com/office/drawing/2010/main" val="0"/>
@@ -28739,7 +28691,7 @@
       <w:r>
         <w:rPr>
           <w:noProof/>
-          <w:lang w:val="es-ES_tradnl" w:eastAsia="es-ES_tradnl"/>
+          <w:lang w:eastAsia="es-ES"/>
         </w:rPr>
         <w:drawing>
           <wp:inline distT="0" distB="0" distL="0" distR="0" wp14:anchorId="5D518308" wp14:editId="1B1CA446">
@@ -28759,7 +28711,7 @@
                     </pic:cNvPicPr>
                   </pic:nvPicPr>
                   <pic:blipFill rotWithShape="1">
-                    <a:blip r:embed="rId24">
+                    <a:blip r:embed="rId25">
                       <a:extLst>
                         <a:ext uri="{28A0092B-C50C-407E-A947-70E740481C1C}">
                           <a14:useLocalDpi xmlns:a14="http://schemas.microsoft.com/office/drawing/2010/main" val="0"/>
@@ -28808,27 +28760,14 @@
       <w:r>
         <w:t xml:space="preserve">Imagen </w:t>
       </w:r>
-      <w:r>
-        <w:fldChar w:fldCharType="begin"/>
-      </w:r>
-      <w:r>
-        <w:instrText xml:space="preserve"> SEQ Imagen \* ARABIC </w:instrText>
-      </w:r>
-      <w:r>
-        <w:fldChar w:fldCharType="separate"/>
-      </w:r>
-      <w:r>
-        <w:rPr>
-          <w:noProof/>
-        </w:rPr>
-        <w:t>9</w:t>
-      </w:r>
-      <w:r>
-        <w:rPr>
-          <w:noProof/>
-        </w:rPr>
-        <w:fldChar w:fldCharType="end"/>
-      </w:r>
+      <w:fldSimple w:instr=" SEQ Imagen \* ARABIC ">
+        <w:r>
+          <w:rPr>
+            <w:noProof/>
+          </w:rPr>
+          <w:t>9</w:t>
+        </w:r>
+      </w:fldSimple>
       <w:r>
         <w:t>: Tabla de Excel con los registros de pagos</w:t>
       </w:r>
@@ -28902,7 +28841,7 @@
           <w:rPr>
             <w:noProof/>
           </w:rPr>
-          <w:t>7</w:t>
+          <w:t>30</w:t>
         </w:r>
         <w:r>
           <w:fldChar w:fldCharType="end"/>
@@ -34635,7 +34574,7 @@
 </file>
 
 <file path=customXml/itemProps1.xml><?xml version="1.0" encoding="utf-8"?>
-<ds:datastoreItem xmlns:ds="http://schemas.openxmlformats.org/officeDocument/2006/customXml" ds:itemID="{B04A7713-6684-40BA-8475-FC86A6A30984}">
+<ds:datastoreItem xmlns:ds="http://schemas.openxmlformats.org/officeDocument/2006/customXml" ds:itemID="{318982D6-702A-467B-93C6-B31D3C09352D}">
   <ds:schemaRefs>
     <ds:schemaRef ds:uri="http://schemas.openxmlformats.org/officeDocument/2006/bibliography"/>
   </ds:schemaRefs>

</xml_diff>